<commit_message>
Completed SDF Section 5.1
</commit_message>
<xml_diff>
--- a/documents/SDF.docx
+++ b/documents/SDF.docx
@@ -573,7 +573,21 @@
         <w:rPr>
           <w:rFonts w:ascii="Corbel" w:hAnsi="Corbel"/>
         </w:rPr>
-        <w:t>After installing the plugin, users will use the templated interactions by adding one of the following components to an Actor (an object in Unreal Engine 4): a Simple Grab Component, a Twist Grab Component, a Piston Grab Component, or a Lever Grab Component.</w:t>
+        <w:t xml:space="preserve">After installing the plugin, users will use the templated interactions by adding one of the following components to an Actor (an object in Unreal Engine 4): </w:t>
+      </w:r>
+      <w:proofErr w:type="gramStart"/>
+      <w:r>
+        <w:rPr>
+          <w:rFonts w:ascii="Corbel" w:hAnsi="Corbel"/>
+        </w:rPr>
+        <w:t>a</w:t>
+      </w:r>
+      <w:proofErr w:type="gramEnd"/>
+      <w:r>
+        <w:rPr>
+          <w:rFonts w:ascii="Corbel" w:hAnsi="Corbel"/>
+        </w:rPr>
+        <w:t xml:space="preserve"> Simple Grab Component, a Twist Grab Component, a Piston Grab Component, or a Lever Grab Component.</w:t>
       </w:r>
       <w:r>
         <w:rPr>
@@ -804,8 +818,136 @@
         <w:rPr>
           <w:rFonts w:ascii="Corbel" w:hAnsi="Corbel"/>
         </w:rPr>
-        <w:t>[ Introduction ]</w:t>
-      </w:r>
+        <w:t>The VR Interactivity Pack provides two core components: a specialized motion controller actor and a new component for grabbing functionality. The motion controller actor is intended to be used as a parent class, from which users can create a child class to meet their more specific needs. The grab component is intended to be added as a component to actors that need to be interacted with; it adds the capability to interact with the player. As seen in the diagram below, the motion controller actor and grab component do not exist only on their own, but are either directly connected to an actor/pawn as a component or pointed to with a pointer.</w:t>
+      </w:r>
+    </w:p>
+    <w:p>
+      <w:pPr>
+        <w:spacing w:after="120"/>
+        <w:ind w:left="720"/>
+        <w:jc w:val="both"/>
+        <w:rPr>
+          <w:rFonts w:ascii="Corbel" w:hAnsi="Corbel"/>
+        </w:rPr>
+      </w:pPr>
+      <w:r>
+        <w:rPr>
+          <w:rFonts w:ascii="Corbel" w:hAnsi="Corbel"/>
+        </w:rPr>
+        <w:br/>
+      </w:r>
+      <w:r>
+        <w:rPr>
+          <w:rFonts w:ascii="Corbel" w:hAnsi="Corbel"/>
+          <w:noProof/>
+        </w:rPr>
+        <w:drawing>
+          <wp:inline distT="0" distB="0" distL="0" distR="0" wp14:anchorId="70177D96" wp14:editId="233C7250">
+            <wp:extent cx="5477346" cy="1060566"/>
+            <wp:effectExtent l="0" t="0" r="9525" b="6350"/>
+            <wp:docPr id="2" name="Picture 2" descr="../../../../Google%20Drive/School/Senior%202/Senior%20Thesis/5.1%20System%20Components"/>
+            <wp:cNvGraphicFramePr>
+              <a:graphicFrameLocks xmlns:a="http://schemas.openxmlformats.org/drawingml/2006/main" noChangeAspect="1"/>
+            </wp:cNvGraphicFramePr>
+            <a:graphic xmlns:a="http://schemas.openxmlformats.org/drawingml/2006/main">
+              <a:graphicData uri="http://schemas.openxmlformats.org/drawingml/2006/picture">
+                <pic:pic xmlns:pic="http://schemas.openxmlformats.org/drawingml/2006/picture">
+                  <pic:nvPicPr>
+                    <pic:cNvPr id="0" name="Picture 1" descr="../../../../Google%20Drive/School/Senior%202/Senior%20Thesis/5.1%20System%20Components"/>
+                    <pic:cNvPicPr>
+                      <a:picLocks noChangeAspect="1" noChangeArrowheads="1"/>
+                    </pic:cNvPicPr>
+                  </pic:nvPicPr>
+                  <pic:blipFill>
+                    <a:blip r:embed="rId6">
+                      <a:extLst>
+                        <a:ext uri="{28A0092B-C50C-407E-A947-70E740481C1C}">
+                          <a14:useLocalDpi xmlns:a14="http://schemas.microsoft.com/office/drawing/2010/main" val="0"/>
+                        </a:ext>
+                      </a:extLst>
+                    </a:blip>
+                    <a:srcRect/>
+                    <a:stretch>
+                      <a:fillRect/>
+                    </a:stretch>
+                  </pic:blipFill>
+                  <pic:spPr bwMode="auto">
+                    <a:xfrm>
+                      <a:off x="0" y="0"/>
+                      <a:ext cx="5521198" cy="1069057"/>
+                    </a:xfrm>
+                    <a:prstGeom prst="rect">
+                      <a:avLst/>
+                    </a:prstGeom>
+                    <a:noFill/>
+                    <a:ln>
+                      <a:noFill/>
+                    </a:ln>
+                  </pic:spPr>
+                </pic:pic>
+              </a:graphicData>
+            </a:graphic>
+          </wp:inline>
+        </w:drawing>
+      </w:r>
+    </w:p>
+    <w:p>
+      <w:pPr>
+        <w:spacing w:after="120"/>
+        <w:ind w:left="720"/>
+        <w:jc w:val="center"/>
+        <w:rPr>
+          <w:rFonts w:ascii="Corbel" w:hAnsi="Corbel"/>
+          <w:sz w:val="18"/>
+          <w:szCs w:val="18"/>
+        </w:rPr>
+      </w:pPr>
+      <w:r>
+        <w:rPr>
+          <w:rFonts w:ascii="Corbel" w:hAnsi="Corbel"/>
+          <w:sz w:val="18"/>
+          <w:szCs w:val="18"/>
+        </w:rPr>
+        <w:t>Fig 5A:</w:t>
+      </w:r>
+      <w:r>
+        <w:rPr>
+          <w:rFonts w:ascii="Corbel" w:hAnsi="Corbel"/>
+          <w:sz w:val="18"/>
+          <w:szCs w:val="18"/>
+        </w:rPr>
+        <w:t xml:space="preserve"> System components diagram. Components created by the plugin are rendered with solid lines and components created by the user are rendered with dotted lines.</w:t>
+      </w:r>
+    </w:p>
+    <w:p>
+      <w:pPr>
+        <w:spacing w:after="120"/>
+        <w:ind w:left="720"/>
+        <w:jc w:val="both"/>
+        <w:rPr>
+          <w:rFonts w:ascii="Corbel" w:hAnsi="Corbel"/>
+        </w:rPr>
+      </w:pPr>
+      <w:r>
+        <w:rPr>
+          <w:rFonts w:ascii="Corbel" w:hAnsi="Corbel"/>
+        </w:rPr>
+        <w:br/>
+      </w:r>
+      <w:r>
+        <w:rPr>
+          <w:rFonts w:ascii="Corbel" w:hAnsi="Corbel"/>
+        </w:rPr>
+        <w:t>The remainder of section 5 is structured as follows. Section 5.2 contains functional requirements, section 5.3 contains performance requirements, and section 5.4 contains environment requirements.</w:t>
+      </w:r>
+      <w:r>
+        <w:rPr>
+          <w:rFonts w:ascii="Corbel" w:hAnsi="Corbel"/>
+        </w:rPr>
+        <w:t xml:space="preserve"> Functional requirements specify what the plugin should be able to do while performance requirements specify how the plugin should meet those functional requirements. Environment requirements specify what platforms, hardware, and software are required to run or develop the plugin.</w:t>
+      </w:r>
+      <w:bookmarkStart w:id="0" w:name="_GoBack"/>
+      <w:bookmarkEnd w:id="0"/>
     </w:p>
     <w:p>
       <w:pPr>
@@ -864,7 +1006,14 @@
         <w:rPr>
           <w:rFonts w:ascii="Corbel" w:hAnsi="Corbel"/>
         </w:rPr>
-        <w:t>Functional Requirements intro</w:t>
+        <w:t xml:space="preserve">Functional Requirements </w:t>
+      </w:r>
+      <w:proofErr w:type="gramStart"/>
+      <w:r>
+        <w:rPr>
+          <w:rFonts w:ascii="Corbel" w:hAnsi="Corbel"/>
+        </w:rPr>
+        <w:t>intro</w:t>
       </w:r>
       <w:r>
         <w:rPr>
@@ -872,6 +1021,7 @@
         </w:rPr>
         <w:t xml:space="preserve"> ]</w:t>
       </w:r>
+      <w:proofErr w:type="gramEnd"/>
     </w:p>
     <w:p>
       <w:pPr>
@@ -893,7 +1043,127 @@
           <w:rFonts w:ascii="Corbel" w:hAnsi="Corbel"/>
         </w:rPr>
         <w:tab/>
-        <w:t>Functional Requirement 1: description of functional requirement 1. This one wraps around the page.</w:t>
+      </w:r>
+      <w:r>
+        <w:rPr>
+          <w:rFonts w:ascii="Corbel" w:hAnsi="Corbel"/>
+        </w:rPr>
+        <w:t>Subsection 1</w:t>
+      </w:r>
+    </w:p>
+    <w:p>
+      <w:pPr>
+        <w:spacing w:after="120"/>
+        <w:ind w:left="1440"/>
+        <w:jc w:val="both"/>
+        <w:rPr>
+          <w:rFonts w:ascii="Corbel" w:hAnsi="Corbel"/>
+        </w:rPr>
+      </w:pPr>
+      <w:r>
+        <w:rPr>
+          <w:rFonts w:ascii="Corbel" w:hAnsi="Corbel"/>
+        </w:rPr>
+        <w:t>D</w:t>
+      </w:r>
+      <w:r>
+        <w:rPr>
+          <w:rFonts w:ascii="Corbel" w:hAnsi="Corbel"/>
+        </w:rPr>
+        <w:t xml:space="preserve">escription of </w:t>
+      </w:r>
+      <w:r>
+        <w:rPr>
+          <w:rFonts w:ascii="Corbel" w:hAnsi="Corbel"/>
+        </w:rPr>
+        <w:t>subsection</w:t>
+      </w:r>
+      <w:r>
+        <w:rPr>
+          <w:rFonts w:ascii="Corbel" w:hAnsi="Corbel"/>
+        </w:rPr>
+        <w:t xml:space="preserve"> 1. This one wraps around the page</w:t>
+      </w:r>
+      <w:r>
+        <w:rPr>
+          <w:rFonts w:ascii="Corbel" w:hAnsi="Corbel"/>
+        </w:rPr>
+        <w:t xml:space="preserve"> and wraps around the page and wraps around the page</w:t>
+      </w:r>
+      <w:r>
+        <w:rPr>
+          <w:rFonts w:ascii="Corbel" w:hAnsi="Corbel"/>
+        </w:rPr>
+        <w:t>.</w:t>
+      </w:r>
+    </w:p>
+    <w:p>
+      <w:pPr>
+        <w:spacing w:after="120"/>
+        <w:ind w:left="2160" w:hanging="720"/>
+        <w:jc w:val="both"/>
+        <w:rPr>
+          <w:rFonts w:ascii="Corbel" w:hAnsi="Corbel"/>
+        </w:rPr>
+      </w:pPr>
+      <w:r>
+        <w:rPr>
+          <w:rFonts w:ascii="Corbel" w:hAnsi="Corbel"/>
+        </w:rPr>
+        <w:t>5.2.1.1</w:t>
+      </w:r>
+      <w:r>
+        <w:rPr>
+          <w:rFonts w:ascii="Corbel" w:hAnsi="Corbel"/>
+        </w:rPr>
+        <w:tab/>
+        <w:t>The subsection item 1 shall do this thing. This wraps around the page and wraps around the page.</w:t>
+      </w:r>
+    </w:p>
+    <w:p>
+      <w:pPr>
+        <w:spacing w:after="120"/>
+        <w:ind w:left="2160" w:hanging="720"/>
+        <w:jc w:val="both"/>
+        <w:rPr>
+          <w:rFonts w:ascii="Corbel" w:hAnsi="Corbel"/>
+        </w:rPr>
+      </w:pPr>
+      <w:r>
+        <w:rPr>
+          <w:rFonts w:ascii="Corbel" w:hAnsi="Corbel"/>
+        </w:rPr>
+        <w:t>5.2.1.2</w:t>
+      </w:r>
+      <w:r>
+        <w:rPr>
+          <w:rFonts w:ascii="Corbel" w:hAnsi="Corbel"/>
+        </w:rPr>
+        <w:tab/>
+        <w:t>The subsection item 1 shall do this thing. This wraps around the page and wraps around the page.</w:t>
+      </w:r>
+    </w:p>
+    <w:p>
+      <w:pPr>
+        <w:spacing w:after="120"/>
+        <w:ind w:left="2160" w:hanging="720"/>
+        <w:jc w:val="both"/>
+        <w:rPr>
+          <w:rFonts w:ascii="Corbel" w:hAnsi="Corbel"/>
+        </w:rPr>
+      </w:pPr>
+      <w:r>
+        <w:rPr>
+          <w:rFonts w:ascii="Corbel" w:hAnsi="Corbel"/>
+        </w:rPr>
+        <w:t>5.2.1.3</w:t>
+      </w:r>
+      <w:r>
+        <w:rPr>
+          <w:rFonts w:ascii="Corbel" w:hAnsi="Corbel"/>
+        </w:rPr>
+        <w:tab/>
+        <w:t>The subsection item 1 shall do this thing. This wraps around the page and wraps around the page.</w:t>
       </w:r>
     </w:p>
     <w:p>
@@ -916,25 +1186,127 @@
           <w:rFonts w:ascii="Corbel" w:hAnsi="Corbel"/>
         </w:rPr>
         <w:tab/>
-        <w:t>Functional Requirement 2</w:t>
-      </w:r>
-      <w:r>
-        <w:rPr>
-          <w:rFonts w:ascii="Corbel" w:hAnsi="Corbel"/>
-        </w:rPr>
-        <w:t>: descrip</w:t>
-      </w:r>
-      <w:r>
-        <w:rPr>
-          <w:rFonts w:ascii="Corbel" w:hAnsi="Corbel"/>
-        </w:rPr>
-        <w:t>tion of functional requirement 2</w:t>
-      </w:r>
-      <w:r>
-        <w:rPr>
-          <w:rFonts w:ascii="Corbel" w:hAnsi="Corbel"/>
-        </w:rPr>
-        <w:t>. This one wraps around the page.</w:t>
+      </w:r>
+      <w:r>
+        <w:rPr>
+          <w:rFonts w:ascii="Corbel" w:hAnsi="Corbel"/>
+        </w:rPr>
+        <w:t>Subsection 2</w:t>
+      </w:r>
+    </w:p>
+    <w:p>
+      <w:pPr>
+        <w:spacing w:after="120"/>
+        <w:ind w:left="1440"/>
+        <w:jc w:val="both"/>
+        <w:rPr>
+          <w:rFonts w:ascii="Corbel" w:hAnsi="Corbel"/>
+        </w:rPr>
+      </w:pPr>
+      <w:r>
+        <w:rPr>
+          <w:rFonts w:ascii="Corbel" w:hAnsi="Corbel"/>
+        </w:rPr>
+        <w:t>Description of subsection</w:t>
+      </w:r>
+      <w:r>
+        <w:rPr>
+          <w:rFonts w:ascii="Corbel" w:hAnsi="Corbel"/>
+        </w:rPr>
+        <w:t xml:space="preserve"> 2</w:t>
+      </w:r>
+      <w:r>
+        <w:rPr>
+          <w:rFonts w:ascii="Corbel" w:hAnsi="Corbel"/>
+        </w:rPr>
+        <w:t>. This one wraps around the page and wraps around the page and wraps around the page.</w:t>
+      </w:r>
+    </w:p>
+    <w:p>
+      <w:pPr>
+        <w:spacing w:after="120"/>
+        <w:ind w:left="2160" w:hanging="720"/>
+        <w:jc w:val="both"/>
+        <w:rPr>
+          <w:rFonts w:ascii="Corbel" w:hAnsi="Corbel"/>
+        </w:rPr>
+      </w:pPr>
+      <w:r>
+        <w:rPr>
+          <w:rFonts w:ascii="Corbel" w:hAnsi="Corbel"/>
+        </w:rPr>
+        <w:t>5.2.2</w:t>
+      </w:r>
+      <w:r>
+        <w:rPr>
+          <w:rFonts w:ascii="Corbel" w:hAnsi="Corbel"/>
+        </w:rPr>
+        <w:t>.1</w:t>
+      </w:r>
+      <w:r>
+        <w:rPr>
+          <w:rFonts w:ascii="Corbel" w:hAnsi="Corbel"/>
+        </w:rPr>
+        <w:tab/>
+        <w:t>The subsection item 1 shall do this thing. This wraps around the page and wraps around the page.</w:t>
+      </w:r>
+    </w:p>
+    <w:p>
+      <w:pPr>
+        <w:spacing w:after="120"/>
+        <w:ind w:left="2160" w:hanging="720"/>
+        <w:jc w:val="both"/>
+        <w:rPr>
+          <w:rFonts w:ascii="Corbel" w:hAnsi="Corbel"/>
+        </w:rPr>
+      </w:pPr>
+      <w:r>
+        <w:rPr>
+          <w:rFonts w:ascii="Corbel" w:hAnsi="Corbel"/>
+        </w:rPr>
+        <w:t>5.2.2</w:t>
+      </w:r>
+      <w:r>
+        <w:rPr>
+          <w:rFonts w:ascii="Corbel" w:hAnsi="Corbel"/>
+        </w:rPr>
+        <w:t>.2</w:t>
+      </w:r>
+      <w:r>
+        <w:rPr>
+          <w:rFonts w:ascii="Corbel" w:hAnsi="Corbel"/>
+        </w:rPr>
+        <w:tab/>
+        <w:t>The subsection item 1 shall do this thing. This wraps around the page and wraps around the page.</w:t>
+      </w:r>
+    </w:p>
+    <w:p>
+      <w:pPr>
+        <w:spacing w:after="120"/>
+        <w:ind w:left="2160" w:hanging="720"/>
+        <w:jc w:val="both"/>
+        <w:rPr>
+          <w:rFonts w:ascii="Corbel" w:hAnsi="Corbel"/>
+        </w:rPr>
+      </w:pPr>
+      <w:r>
+        <w:rPr>
+          <w:rFonts w:ascii="Corbel" w:hAnsi="Corbel"/>
+        </w:rPr>
+        <w:t>5.2.2</w:t>
+      </w:r>
+      <w:r>
+        <w:rPr>
+          <w:rFonts w:ascii="Corbel" w:hAnsi="Corbel"/>
+        </w:rPr>
+        <w:t>.3</w:t>
+      </w:r>
+      <w:r>
+        <w:rPr>
+          <w:rFonts w:ascii="Corbel" w:hAnsi="Corbel"/>
+        </w:rPr>
+        <w:tab/>
+        <w:t>The subsection item 1 shall do this thing. This wraps around the page and wraps around the page.</w:t>
       </w:r>
     </w:p>
     <w:p>
@@ -1009,8 +1381,16 @@
         <w:rPr>
           <w:rFonts w:ascii="Corbel" w:hAnsi="Corbel"/>
         </w:rPr>
-        <w:t xml:space="preserve"> Requirements intro ]</w:t>
-      </w:r>
+        <w:t xml:space="preserve"> Requirements </w:t>
+      </w:r>
+      <w:proofErr w:type="gramStart"/>
+      <w:r>
+        <w:rPr>
+          <w:rFonts w:ascii="Corbel" w:hAnsi="Corbel"/>
+        </w:rPr>
+        <w:t>intro ]</w:t>
+      </w:r>
+      <w:proofErr w:type="gramEnd"/>
     </w:p>
     <w:p>
       <w:pPr>
@@ -1038,30 +1418,110 @@
           <w:rFonts w:ascii="Corbel" w:hAnsi="Corbel"/>
         </w:rPr>
         <w:tab/>
-      </w:r>
-      <w:r>
-        <w:rPr>
-          <w:rFonts w:ascii="Corbel" w:hAnsi="Corbel"/>
-        </w:rPr>
-        <w:t>Performance</w:t>
-      </w:r>
-      <w:r>
-        <w:rPr>
-          <w:rFonts w:ascii="Corbel" w:hAnsi="Corbel"/>
-        </w:rPr>
-        <w:t xml:space="preserve"> Requirement 1: description of </w:t>
-      </w:r>
-      <w:r>
-        <w:rPr>
-          <w:rFonts w:ascii="Corbel" w:hAnsi="Corbel"/>
-        </w:rPr>
-        <w:t>performance</w:t>
-      </w:r>
-      <w:r>
-        <w:rPr>
-          <w:rFonts w:ascii="Corbel" w:hAnsi="Corbel"/>
-        </w:rPr>
-        <w:t xml:space="preserve"> requirement 1. This one wraps around the page.</w:t>
+        <w:t>Subsection 1</w:t>
+      </w:r>
+    </w:p>
+    <w:p>
+      <w:pPr>
+        <w:spacing w:after="120"/>
+        <w:ind w:left="1440"/>
+        <w:jc w:val="both"/>
+        <w:rPr>
+          <w:rFonts w:ascii="Corbel" w:hAnsi="Corbel"/>
+        </w:rPr>
+      </w:pPr>
+      <w:r>
+        <w:rPr>
+          <w:rFonts w:ascii="Corbel" w:hAnsi="Corbel"/>
+        </w:rPr>
+        <w:t>Description of subsection 1. This one wraps around the page and wraps around the page and wraps around the page.</w:t>
+      </w:r>
+    </w:p>
+    <w:p>
+      <w:pPr>
+        <w:spacing w:after="120"/>
+        <w:ind w:left="2160" w:hanging="720"/>
+        <w:jc w:val="both"/>
+        <w:rPr>
+          <w:rFonts w:ascii="Corbel" w:hAnsi="Corbel"/>
+        </w:rPr>
+      </w:pPr>
+      <w:r>
+        <w:rPr>
+          <w:rFonts w:ascii="Corbel" w:hAnsi="Corbel"/>
+        </w:rPr>
+        <w:t>5.3</w:t>
+      </w:r>
+      <w:r>
+        <w:rPr>
+          <w:rFonts w:ascii="Corbel" w:hAnsi="Corbel"/>
+        </w:rPr>
+        <w:t>.1.1</w:t>
+      </w:r>
+      <w:r>
+        <w:rPr>
+          <w:rFonts w:ascii="Corbel" w:hAnsi="Corbel"/>
+        </w:rPr>
+        <w:tab/>
+        <w:t>The subsection item 1 shall do this thing. This wraps around the page and wraps around the page.</w:t>
+      </w:r>
+    </w:p>
+    <w:p>
+      <w:pPr>
+        <w:spacing w:after="120"/>
+        <w:ind w:left="2160" w:hanging="720"/>
+        <w:jc w:val="both"/>
+        <w:rPr>
+          <w:rFonts w:ascii="Corbel" w:hAnsi="Corbel"/>
+        </w:rPr>
+      </w:pPr>
+      <w:r>
+        <w:rPr>
+          <w:rFonts w:ascii="Corbel" w:hAnsi="Corbel"/>
+        </w:rPr>
+        <w:t>5.3</w:t>
+      </w:r>
+      <w:r>
+        <w:rPr>
+          <w:rFonts w:ascii="Corbel" w:hAnsi="Corbel"/>
+        </w:rPr>
+        <w:t>.1.2</w:t>
+      </w:r>
+      <w:r>
+        <w:rPr>
+          <w:rFonts w:ascii="Corbel" w:hAnsi="Corbel"/>
+        </w:rPr>
+        <w:tab/>
+        <w:t>The subsection item 1 shall do this thing. This wraps around the page and wraps around the page.</w:t>
+      </w:r>
+    </w:p>
+    <w:p>
+      <w:pPr>
+        <w:spacing w:after="120"/>
+        <w:ind w:left="2160" w:hanging="720"/>
+        <w:jc w:val="both"/>
+        <w:rPr>
+          <w:rFonts w:ascii="Corbel" w:hAnsi="Corbel"/>
+        </w:rPr>
+      </w:pPr>
+      <w:r>
+        <w:rPr>
+          <w:rFonts w:ascii="Corbel" w:hAnsi="Corbel"/>
+        </w:rPr>
+        <w:t>5.3</w:t>
+      </w:r>
+      <w:r>
+        <w:rPr>
+          <w:rFonts w:ascii="Corbel" w:hAnsi="Corbel"/>
+        </w:rPr>
+        <w:t>.1.3</w:t>
+      </w:r>
+      <w:r>
+        <w:rPr>
+          <w:rFonts w:ascii="Corbel" w:hAnsi="Corbel"/>
+        </w:rPr>
+        <w:tab/>
+        <w:t>The subsection item 1 shall do this thing. This wraps around the page and wraps around the page.</w:t>
       </w:r>
     </w:p>
     <w:p>
@@ -1090,30 +1550,134 @@
           <w:rFonts w:ascii="Corbel" w:hAnsi="Corbel"/>
         </w:rPr>
         <w:tab/>
-      </w:r>
-      <w:r>
-        <w:rPr>
-          <w:rFonts w:ascii="Corbel" w:hAnsi="Corbel"/>
-        </w:rPr>
-        <w:t>Performance</w:t>
-      </w:r>
-      <w:r>
-        <w:rPr>
-          <w:rFonts w:ascii="Corbel" w:hAnsi="Corbel"/>
-        </w:rPr>
-        <w:t xml:space="preserve"> Requirement 2: description of </w:t>
-      </w:r>
-      <w:r>
-        <w:rPr>
-          <w:rFonts w:ascii="Corbel" w:hAnsi="Corbel"/>
-        </w:rPr>
-        <w:t>performance</w:t>
-      </w:r>
-      <w:r>
-        <w:rPr>
-          <w:rFonts w:ascii="Corbel" w:hAnsi="Corbel"/>
-        </w:rPr>
-        <w:t xml:space="preserve"> requirement 2. This one wraps around the page.</w:t>
+        <w:t>Subsection 2</w:t>
+      </w:r>
+    </w:p>
+    <w:p>
+      <w:pPr>
+        <w:spacing w:after="120"/>
+        <w:ind w:left="1440"/>
+        <w:jc w:val="both"/>
+        <w:rPr>
+          <w:rFonts w:ascii="Corbel" w:hAnsi="Corbel"/>
+        </w:rPr>
+      </w:pPr>
+      <w:r>
+        <w:rPr>
+          <w:rFonts w:ascii="Corbel" w:hAnsi="Corbel"/>
+        </w:rPr>
+        <w:t>Description of subsection 2. This one wraps around the page and wraps around the page and wraps around the page.</w:t>
+      </w:r>
+    </w:p>
+    <w:p>
+      <w:pPr>
+        <w:spacing w:after="120"/>
+        <w:ind w:left="2160" w:hanging="720"/>
+        <w:jc w:val="both"/>
+        <w:rPr>
+          <w:rFonts w:ascii="Corbel" w:hAnsi="Corbel"/>
+        </w:rPr>
+      </w:pPr>
+      <w:r>
+        <w:rPr>
+          <w:rFonts w:ascii="Corbel" w:hAnsi="Corbel"/>
+        </w:rPr>
+        <w:t>5.3</w:t>
+      </w:r>
+      <w:r>
+        <w:rPr>
+          <w:rFonts w:ascii="Corbel" w:hAnsi="Corbel"/>
+        </w:rPr>
+        <w:t>.2</w:t>
+      </w:r>
+      <w:r>
+        <w:rPr>
+          <w:rFonts w:ascii="Corbel" w:hAnsi="Corbel"/>
+        </w:rPr>
+        <w:t>.1</w:t>
+      </w:r>
+      <w:r>
+        <w:rPr>
+          <w:rFonts w:ascii="Corbel" w:hAnsi="Corbel"/>
+        </w:rPr>
+        <w:tab/>
+        <w:t>The subsection item 2</w:t>
+      </w:r>
+      <w:r>
+        <w:rPr>
+          <w:rFonts w:ascii="Corbel" w:hAnsi="Corbel"/>
+        </w:rPr>
+        <w:t xml:space="preserve"> shall do this thing. This wraps around the page and wraps around the page.</w:t>
+      </w:r>
+    </w:p>
+    <w:p>
+      <w:pPr>
+        <w:spacing w:after="120"/>
+        <w:ind w:left="2160" w:hanging="720"/>
+        <w:jc w:val="both"/>
+        <w:rPr>
+          <w:rFonts w:ascii="Corbel" w:hAnsi="Corbel"/>
+        </w:rPr>
+      </w:pPr>
+      <w:r>
+        <w:rPr>
+          <w:rFonts w:ascii="Corbel" w:hAnsi="Corbel"/>
+        </w:rPr>
+        <w:t>5.3</w:t>
+      </w:r>
+      <w:r>
+        <w:rPr>
+          <w:rFonts w:ascii="Corbel" w:hAnsi="Corbel"/>
+        </w:rPr>
+        <w:t>.2.2</w:t>
+      </w:r>
+      <w:r>
+        <w:rPr>
+          <w:rFonts w:ascii="Corbel" w:hAnsi="Corbel"/>
+        </w:rPr>
+        <w:tab/>
+        <w:t>The subsection item 2</w:t>
+      </w:r>
+      <w:r>
+        <w:rPr>
+          <w:rFonts w:ascii="Corbel" w:hAnsi="Corbel"/>
+        </w:rPr>
+        <w:t xml:space="preserve"> shall do this thing. This wraps around the page and wraps around the page.</w:t>
+      </w:r>
+    </w:p>
+    <w:p>
+      <w:pPr>
+        <w:spacing w:after="120"/>
+        <w:ind w:left="2160" w:hanging="720"/>
+        <w:jc w:val="both"/>
+        <w:rPr>
+          <w:rFonts w:ascii="Corbel" w:hAnsi="Corbel"/>
+        </w:rPr>
+      </w:pPr>
+      <w:r>
+        <w:rPr>
+          <w:rFonts w:ascii="Corbel" w:hAnsi="Corbel"/>
+        </w:rPr>
+        <w:t>5.3</w:t>
+      </w:r>
+      <w:r>
+        <w:rPr>
+          <w:rFonts w:ascii="Corbel" w:hAnsi="Corbel"/>
+        </w:rPr>
+        <w:t>.2.3</w:t>
+      </w:r>
+      <w:r>
+        <w:rPr>
+          <w:rFonts w:ascii="Corbel" w:hAnsi="Corbel"/>
+        </w:rPr>
+        <w:tab/>
+        <w:t>The subsection item 2</w:t>
+      </w:r>
+      <w:r>
+        <w:rPr>
+          <w:rFonts w:ascii="Corbel" w:hAnsi="Corbel"/>
+        </w:rPr>
+        <w:t xml:space="preserve"> shall do this thing. This wraps around the page and wraps around the page.</w:t>
       </w:r>
     </w:p>
     <w:p>
@@ -1197,8 +1761,16 @@
         <w:rPr>
           <w:rFonts w:ascii="Corbel" w:hAnsi="Corbel"/>
         </w:rPr>
-        <w:t xml:space="preserve"> Requirements intro ]</w:t>
-      </w:r>
+        <w:t xml:space="preserve"> Requirements </w:t>
+      </w:r>
+      <w:proofErr w:type="gramStart"/>
+      <w:r>
+        <w:rPr>
+          <w:rFonts w:ascii="Corbel" w:hAnsi="Corbel"/>
+        </w:rPr>
+        <w:t>intro ]</w:t>
+      </w:r>
+      <w:proofErr w:type="gramEnd"/>
     </w:p>
     <w:p>
       <w:pPr>
@@ -1256,8 +1828,6 @@
         <w:tab/>
         <w:t>Execution Environment Requirements</w:t>
       </w:r>
-      <w:bookmarkStart w:id="0" w:name="_GoBack"/>
-      <w:bookmarkEnd w:id="0"/>
     </w:p>
     <w:p>
       <w:pPr>
@@ -1270,7 +1840,7 @@
       </w:pPr>
     </w:p>
     <w:sectPr>
-      <w:headerReference w:type="default" r:id="rId6"/>
+      <w:headerReference w:type="default" r:id="rId7"/>
       <w:type w:val="continuous"/>
       <w:pgSz w:w="12240" w:h="15840"/>
       <w:pgMar w:top="1440" w:right="1440" w:bottom="1440" w:left="1440" w:header="720" w:footer="720" w:gutter="0"/>

</xml_diff>

<commit_message>
Finished Section 5.3 & 5.4
</commit_message>
<xml_diff>
--- a/documents/SDF.docx
+++ b/documents/SDF.docx
@@ -3330,8 +3330,6 @@
         <w:tab/>
         <w:t>The Twist Interactivity Component shall allow the user to choose the intensity of tactile feedback to send to the Motion Controller Actor.</w:t>
       </w:r>
-      <w:bookmarkStart w:id="0" w:name="_GoBack"/>
-      <w:bookmarkEnd w:id="0"/>
     </w:p>
     <w:p>
       <w:pPr>
@@ -3972,19 +3970,23 @@
         <w:rPr>
           <w:rFonts w:ascii="Corbel" w:hAnsi="Corbel"/>
         </w:rPr>
-        <w:t xml:space="preserve">[ </w:t>
-      </w:r>
-      <w:r>
-        <w:rPr>
-          <w:rFonts w:ascii="Corbel" w:hAnsi="Corbel"/>
-        </w:rPr>
-        <w:t>Performance</w:t>
-      </w:r>
-      <w:r>
-        <w:rPr>
-          <w:rFonts w:ascii="Corbel" w:hAnsi="Corbel"/>
-        </w:rPr>
-        <w:t xml:space="preserve"> Requirements intro ]</w:t>
+        <w:t>Section 5.3 details how the plugin must accomplish the functional requirements from Section 5.2. Performance requirements aim to optimize the speed and storage of the relevant software, among other things.</w:t>
+      </w:r>
+    </w:p>
+    <w:p>
+      <w:pPr>
+        <w:spacing w:after="120"/>
+        <w:ind w:left="720"/>
+        <w:jc w:val="both"/>
+        <w:rPr>
+          <w:rFonts w:ascii="Corbel" w:hAnsi="Corbel"/>
+        </w:rPr>
+      </w:pPr>
+      <w:r>
+        <w:rPr>
+          <w:rFonts w:ascii="Corbel" w:hAnsi="Corbel"/>
+        </w:rPr>
+        <w:t>Since the scale of this project is minimal and is already running in a fast, real-time engine, most of the requirements of Section 5 are functional, rather than performance-related.</w:t>
       </w:r>
     </w:p>
     <w:p>
@@ -4013,23 +4015,12 @@
           <w:rFonts w:ascii="Corbel" w:hAnsi="Corbel"/>
         </w:rPr>
         <w:tab/>
-        <w:t>Subsection 1</w:t>
-      </w:r>
-    </w:p>
-    <w:p>
-      <w:pPr>
-        <w:spacing w:after="120"/>
-        <w:ind w:left="1440"/>
-        <w:jc w:val="both"/>
-        <w:rPr>
-          <w:rFonts w:ascii="Corbel" w:hAnsi="Corbel"/>
-        </w:rPr>
-      </w:pPr>
-      <w:r>
-        <w:rPr>
-          <w:rFonts w:ascii="Corbel" w:hAnsi="Corbel"/>
-        </w:rPr>
-        <w:t>Description of subsection 1. This one wraps around the page and wraps around the page and wraps around the page.</w:t>
+      </w:r>
+      <w:r>
+        <w:rPr>
+          <w:rFonts w:ascii="Corbel" w:hAnsi="Corbel"/>
+        </w:rPr>
+        <w:t>Motion Controller Actor</w:t>
       </w:r>
     </w:p>
     <w:p>
@@ -4058,7 +4049,12 @@
           <w:rFonts w:ascii="Corbel" w:hAnsi="Corbel"/>
         </w:rPr>
         <w:tab/>
-        <w:t>The subsection item 1 shall do this thing. This wraps around the page and wraps around the page.</w:t>
+      </w:r>
+      <w:r>
+        <w:rPr>
+          <w:rFonts w:ascii="Corbel" w:hAnsi="Corbel"/>
+        </w:rPr>
+        <w:t>The file size of the hand geometries shall not exceed 2 MB.</w:t>
       </w:r>
     </w:p>
     <w:p>
@@ -4074,20 +4070,48 @@
         <w:rPr>
           <w:rFonts w:ascii="Corbel" w:hAnsi="Corbel"/>
         </w:rPr>
+        <w:t>5.3.1.2</w:t>
+      </w:r>
+      <w:r>
+        <w:rPr>
+          <w:rFonts w:ascii="Corbel" w:hAnsi="Corbel"/>
+        </w:rPr>
+        <w:tab/>
+        <w:t>The Motion Controller Actor shall match the motion of the motion controller hardware with no perceptible delay.</w:t>
+      </w:r>
+    </w:p>
+    <w:p>
+      <w:pPr>
+        <w:spacing w:after="120"/>
+        <w:ind w:left="1440" w:hanging="720"/>
+        <w:jc w:val="both"/>
+        <w:rPr>
+          <w:rFonts w:ascii="Corbel" w:hAnsi="Corbel"/>
+        </w:rPr>
+      </w:pPr>
+      <w:r>
+        <w:rPr>
+          <w:rFonts w:ascii="Corbel" w:hAnsi="Corbel"/>
+        </w:rPr>
         <w:t>5.3</w:t>
       </w:r>
       <w:r>
         <w:rPr>
           <w:rFonts w:ascii="Corbel" w:hAnsi="Corbel"/>
         </w:rPr>
-        <w:t>.1.2</w:t>
-      </w:r>
-      <w:r>
-        <w:rPr>
-          <w:rFonts w:ascii="Corbel" w:hAnsi="Corbel"/>
-        </w:rPr>
-        <w:tab/>
-        <w:t>The subsection item 1 shall do this thing. This wraps around the page and wraps around the page.</w:t>
+        <w:t>.2</w:t>
+      </w:r>
+      <w:r>
+        <w:rPr>
+          <w:rFonts w:ascii="Corbel" w:hAnsi="Corbel"/>
+        </w:rPr>
+        <w:tab/>
+      </w:r>
+      <w:r>
+        <w:rPr>
+          <w:rFonts w:ascii="Corbel" w:hAnsi="Corbel"/>
+        </w:rPr>
+        <w:t>Pickup Interactivity Component</w:t>
       </w:r>
     </w:p>
     <w:p>
@@ -4109,14 +4133,60 @@
         <w:rPr>
           <w:rFonts w:ascii="Corbel" w:hAnsi="Corbel"/>
         </w:rPr>
-        <w:t>.1.3</w:t>
-      </w:r>
-      <w:r>
-        <w:rPr>
-          <w:rFonts w:ascii="Corbel" w:hAnsi="Corbel"/>
-        </w:rPr>
-        <w:tab/>
-        <w:t>The subsection item 1 shall do this thing. This wraps around the page and wraps around the page.</w:t>
+        <w:t>.2</w:t>
+      </w:r>
+      <w:r>
+        <w:rPr>
+          <w:rFonts w:ascii="Corbel" w:hAnsi="Corbel"/>
+        </w:rPr>
+        <w:t>.1</w:t>
+      </w:r>
+      <w:r>
+        <w:rPr>
+          <w:rFonts w:ascii="Corbel" w:hAnsi="Corbel"/>
+        </w:rPr>
+        <w:tab/>
+      </w:r>
+      <w:r>
+        <w:rPr>
+          <w:rFonts w:ascii="Corbel" w:hAnsi="Corbel"/>
+        </w:rPr>
+        <w:t>The file size of the shape indicator geometries shall not exceed 1.5 MB.</w:t>
+      </w:r>
+    </w:p>
+    <w:p>
+      <w:pPr>
+        <w:spacing w:after="120"/>
+        <w:ind w:left="2160" w:hanging="720"/>
+        <w:jc w:val="both"/>
+        <w:rPr>
+          <w:rFonts w:ascii="Corbel" w:hAnsi="Corbel"/>
+        </w:rPr>
+      </w:pPr>
+      <w:r>
+        <w:rPr>
+          <w:rFonts w:ascii="Corbel" w:hAnsi="Corbel"/>
+        </w:rPr>
+        <w:t>5.3.2.2</w:t>
+      </w:r>
+      <w:r>
+        <w:rPr>
+          <w:rFonts w:ascii="Corbel" w:hAnsi="Corbel"/>
+        </w:rPr>
+        <w:tab/>
+        <w:t xml:space="preserve">When the user presses grip button on the motion controller, the </w:t>
+      </w:r>
+      <w:r>
+        <w:rPr>
+          <w:rFonts w:ascii="Corbel" w:hAnsi="Corbel"/>
+        </w:rPr>
+        <w:t>Pickup Interactivity Component</w:t>
+      </w:r>
+      <w:r>
+        <w:rPr>
+          <w:rFonts w:ascii="Corbel" w:hAnsi="Corbel"/>
+        </w:rPr>
+        <w:t xml:space="preserve"> shall respond immediately.</w:t>
       </w:r>
     </w:p>
     <w:p>
@@ -4138,6 +4208,105 @@
         <w:rPr>
           <w:rFonts w:ascii="Corbel" w:hAnsi="Corbel"/>
         </w:rPr>
+        <w:t>.3</w:t>
+      </w:r>
+      <w:r>
+        <w:rPr>
+          <w:rFonts w:ascii="Corbel" w:hAnsi="Corbel"/>
+        </w:rPr>
+        <w:tab/>
+      </w:r>
+      <w:r>
+        <w:rPr>
+          <w:rFonts w:ascii="Corbel" w:hAnsi="Corbel"/>
+        </w:rPr>
+        <w:t>Button</w:t>
+      </w:r>
+      <w:r>
+        <w:rPr>
+          <w:rFonts w:ascii="Corbel" w:hAnsi="Corbel"/>
+        </w:rPr>
+        <w:t xml:space="preserve"> Interactivity Component</w:t>
+      </w:r>
+    </w:p>
+    <w:p>
+      <w:pPr>
+        <w:spacing w:after="120"/>
+        <w:ind w:left="2160" w:hanging="720"/>
+        <w:jc w:val="both"/>
+        <w:rPr>
+          <w:rFonts w:ascii="Corbel" w:hAnsi="Corbel"/>
+        </w:rPr>
+      </w:pPr>
+      <w:r>
+        <w:rPr>
+          <w:rFonts w:ascii="Corbel" w:hAnsi="Corbel"/>
+        </w:rPr>
+        <w:t>5.3</w:t>
+      </w:r>
+      <w:r>
+        <w:rPr>
+          <w:rFonts w:ascii="Corbel" w:hAnsi="Corbel"/>
+        </w:rPr>
+        <w:t>.3</w:t>
+      </w:r>
+      <w:r>
+        <w:rPr>
+          <w:rFonts w:ascii="Corbel" w:hAnsi="Corbel"/>
+        </w:rPr>
+        <w:t>.1</w:t>
+      </w:r>
+      <w:r>
+        <w:rPr>
+          <w:rFonts w:ascii="Corbel" w:hAnsi="Corbel"/>
+        </w:rPr>
+        <w:tab/>
+        <w:t xml:space="preserve">The file size of the </w:t>
+      </w:r>
+      <w:r>
+        <w:rPr>
+          <w:rFonts w:ascii="Corbel" w:hAnsi="Corbel"/>
+        </w:rPr>
+        <w:t xml:space="preserve">placement </w:t>
+      </w:r>
+      <w:r>
+        <w:rPr>
+          <w:rFonts w:ascii="Corbel" w:hAnsi="Corbel"/>
+        </w:rPr>
+        <w:t xml:space="preserve">indicator geometries shall not exceed </w:t>
+      </w:r>
+      <w:r>
+        <w:rPr>
+          <w:rFonts w:ascii="Corbel" w:hAnsi="Corbel"/>
+        </w:rPr>
+        <w:t>100KB</w:t>
+      </w:r>
+      <w:r>
+        <w:rPr>
+          <w:rFonts w:ascii="Corbel" w:hAnsi="Corbel"/>
+        </w:rPr>
+        <w:t>.</w:t>
+      </w:r>
+    </w:p>
+    <w:p>
+      <w:pPr>
+        <w:spacing w:after="120"/>
+        <w:ind w:left="2160" w:hanging="720"/>
+        <w:jc w:val="both"/>
+        <w:rPr>
+          <w:rFonts w:ascii="Corbel" w:hAnsi="Corbel"/>
+        </w:rPr>
+      </w:pPr>
+      <w:r>
+        <w:rPr>
+          <w:rFonts w:ascii="Corbel" w:hAnsi="Corbel"/>
+        </w:rPr>
+        <w:t>5.3.3</w:t>
+      </w:r>
+      <w:r>
+        <w:rPr>
+          <w:rFonts w:ascii="Corbel" w:hAnsi="Corbel"/>
+        </w:rPr>
         <w:t>.2</w:t>
       </w:r>
       <w:r>
@@ -4145,23 +4314,71 @@
           <w:rFonts w:ascii="Corbel" w:hAnsi="Corbel"/>
         </w:rPr>
         <w:tab/>
-        <w:t>Subsection 2</w:t>
-      </w:r>
-    </w:p>
-    <w:p>
-      <w:pPr>
-        <w:spacing w:after="120"/>
-        <w:ind w:left="1440"/>
-        <w:jc w:val="both"/>
-        <w:rPr>
-          <w:rFonts w:ascii="Corbel" w:hAnsi="Corbel"/>
-        </w:rPr>
-      </w:pPr>
-      <w:r>
-        <w:rPr>
-          <w:rFonts w:ascii="Corbel" w:hAnsi="Corbel"/>
-        </w:rPr>
-        <w:t>Description of subsection 2. This one wraps around the page and wraps around the page and wraps around the page.</w:t>
+        <w:t xml:space="preserve">When the user </w:t>
+      </w:r>
+      <w:r>
+        <w:rPr>
+          <w:rFonts w:ascii="Corbel" w:hAnsi="Corbel"/>
+        </w:rPr>
+        <w:t>pushes into a button with a motion controller</w:t>
+      </w:r>
+      <w:r>
+        <w:rPr>
+          <w:rFonts w:ascii="Corbel" w:hAnsi="Corbel"/>
+        </w:rPr>
+        <w:t xml:space="preserve">, the </w:t>
+      </w:r>
+      <w:r>
+        <w:rPr>
+          <w:rFonts w:ascii="Corbel" w:hAnsi="Corbel"/>
+        </w:rPr>
+        <w:t>Button</w:t>
+      </w:r>
+      <w:r>
+        <w:rPr>
+          <w:rFonts w:ascii="Corbel" w:hAnsi="Corbel"/>
+        </w:rPr>
+        <w:t xml:space="preserve"> Interactivity Component shall respond immediately.</w:t>
+      </w:r>
+    </w:p>
+    <w:p>
+      <w:pPr>
+        <w:spacing w:after="120"/>
+        <w:ind w:left="1440" w:hanging="720"/>
+        <w:jc w:val="both"/>
+        <w:rPr>
+          <w:rFonts w:ascii="Corbel" w:hAnsi="Corbel"/>
+        </w:rPr>
+      </w:pPr>
+      <w:r>
+        <w:rPr>
+          <w:rFonts w:ascii="Corbel" w:hAnsi="Corbel"/>
+        </w:rPr>
+        <w:t>5.3</w:t>
+      </w:r>
+      <w:r>
+        <w:rPr>
+          <w:rFonts w:ascii="Corbel" w:hAnsi="Corbel"/>
+        </w:rPr>
+        <w:t>.4</w:t>
+      </w:r>
+      <w:r>
+        <w:rPr>
+          <w:rFonts w:ascii="Corbel" w:hAnsi="Corbel"/>
+        </w:rPr>
+        <w:tab/>
+      </w:r>
+      <w:r>
+        <w:rPr>
+          <w:rFonts w:ascii="Corbel" w:hAnsi="Corbel"/>
+        </w:rPr>
+        <w:t>Switch</w:t>
+      </w:r>
+      <w:r>
+        <w:rPr>
+          <w:rFonts w:ascii="Corbel" w:hAnsi="Corbel"/>
+        </w:rPr>
+        <w:t xml:space="preserve"> Interactivity Component</w:t>
       </w:r>
     </w:p>
     <w:p>
@@ -4183,12 +4400,142 @@
         <w:rPr>
           <w:rFonts w:ascii="Corbel" w:hAnsi="Corbel"/>
         </w:rPr>
+        <w:t>.4</w:t>
+      </w:r>
+      <w:r>
+        <w:rPr>
+          <w:rFonts w:ascii="Corbel" w:hAnsi="Corbel"/>
+        </w:rPr>
+        <w:t>.1</w:t>
+      </w:r>
+      <w:r>
+        <w:rPr>
+          <w:rFonts w:ascii="Corbel" w:hAnsi="Corbel"/>
+        </w:rPr>
+        <w:tab/>
+        <w:t>The file size of the placement indicator geometries shall not exceed 100KB.</w:t>
+      </w:r>
+    </w:p>
+    <w:p>
+      <w:pPr>
+        <w:spacing w:after="120"/>
+        <w:ind w:left="2160" w:hanging="720"/>
+        <w:jc w:val="both"/>
+        <w:rPr>
+          <w:rFonts w:ascii="Corbel" w:hAnsi="Corbel"/>
+        </w:rPr>
+      </w:pPr>
+      <w:r>
+        <w:rPr>
+          <w:rFonts w:ascii="Corbel" w:hAnsi="Corbel"/>
+        </w:rPr>
+        <w:t>5.3.4</w:t>
+      </w:r>
+      <w:r>
+        <w:rPr>
+          <w:rFonts w:ascii="Corbel" w:hAnsi="Corbel"/>
+        </w:rPr>
         <w:t>.2</w:t>
       </w:r>
       <w:r>
         <w:rPr>
           <w:rFonts w:ascii="Corbel" w:hAnsi="Corbel"/>
         </w:rPr>
+        <w:tab/>
+        <w:t xml:space="preserve">When the user pushes into a </w:t>
+      </w:r>
+      <w:r>
+        <w:rPr>
+          <w:rFonts w:ascii="Corbel" w:hAnsi="Corbel"/>
+        </w:rPr>
+        <w:t>switch</w:t>
+      </w:r>
+      <w:r>
+        <w:rPr>
+          <w:rFonts w:ascii="Corbel" w:hAnsi="Corbel"/>
+        </w:rPr>
+        <w:t xml:space="preserve"> with a motion controller, the </w:t>
+      </w:r>
+      <w:r>
+        <w:rPr>
+          <w:rFonts w:ascii="Corbel" w:hAnsi="Corbel"/>
+        </w:rPr>
+        <w:t>Switch</w:t>
+      </w:r>
+      <w:bookmarkStart w:id="0" w:name="_GoBack"/>
+      <w:bookmarkEnd w:id="0"/>
+      <w:r>
+        <w:rPr>
+          <w:rFonts w:ascii="Corbel" w:hAnsi="Corbel"/>
+        </w:rPr>
+        <w:t xml:space="preserve"> Interactivity Component shall respond immediately.</w:t>
+      </w:r>
+    </w:p>
+    <w:p>
+      <w:pPr>
+        <w:spacing w:after="120"/>
+        <w:ind w:left="1440" w:hanging="720"/>
+        <w:jc w:val="both"/>
+        <w:rPr>
+          <w:rFonts w:ascii="Corbel" w:hAnsi="Corbel"/>
+        </w:rPr>
+      </w:pPr>
+      <w:r>
+        <w:rPr>
+          <w:rFonts w:ascii="Corbel" w:hAnsi="Corbel"/>
+        </w:rPr>
+        <w:t>5.3</w:t>
+      </w:r>
+      <w:r>
+        <w:rPr>
+          <w:rFonts w:ascii="Corbel" w:hAnsi="Corbel"/>
+        </w:rPr>
+        <w:t>.5</w:t>
+      </w:r>
+      <w:r>
+        <w:rPr>
+          <w:rFonts w:ascii="Corbel" w:hAnsi="Corbel"/>
+        </w:rPr>
+        <w:tab/>
+      </w:r>
+      <w:r>
+        <w:rPr>
+          <w:rFonts w:ascii="Corbel" w:hAnsi="Corbel"/>
+        </w:rPr>
+        <w:t>Twist</w:t>
+      </w:r>
+      <w:r>
+        <w:rPr>
+          <w:rFonts w:ascii="Corbel" w:hAnsi="Corbel"/>
+        </w:rPr>
+        <w:t xml:space="preserve"> Interactivity Component</w:t>
+      </w:r>
+    </w:p>
+    <w:p>
+      <w:pPr>
+        <w:spacing w:after="120"/>
+        <w:ind w:left="2160" w:hanging="720"/>
+        <w:jc w:val="both"/>
+        <w:rPr>
+          <w:rFonts w:ascii="Corbel" w:hAnsi="Corbel"/>
+        </w:rPr>
+      </w:pPr>
+      <w:r>
+        <w:rPr>
+          <w:rFonts w:ascii="Corbel" w:hAnsi="Corbel"/>
+        </w:rPr>
+        <w:t>5.3</w:t>
+      </w:r>
+      <w:r>
+        <w:rPr>
+          <w:rFonts w:ascii="Corbel" w:hAnsi="Corbel"/>
+        </w:rPr>
+        <w:t>.5</w:t>
+      </w:r>
+      <w:r>
+        <w:rPr>
+          <w:rFonts w:ascii="Corbel" w:hAnsi="Corbel"/>
+        </w:rPr>
         <w:t>.1</w:t>
       </w:r>
       <w:r>
@@ -4196,13 +4543,7 @@
           <w:rFonts w:ascii="Corbel" w:hAnsi="Corbel"/>
         </w:rPr>
         <w:tab/>
-        <w:t>The subsection item 2</w:t>
-      </w:r>
-      <w:r>
-        <w:rPr>
-          <w:rFonts w:ascii="Corbel" w:hAnsi="Corbel"/>
-        </w:rPr>
-        <w:t xml:space="preserve"> shall do this thing. This wraps around the page and wraps around the page.</w:t>
+        <w:t>The file size of the placement indicator geometries shall not exceed 100KB.</w:t>
       </w:r>
     </w:p>
     <w:p>
@@ -4218,26 +4559,131 @@
         <w:rPr>
           <w:rFonts w:ascii="Corbel" w:hAnsi="Corbel"/>
         </w:rPr>
+        <w:t>5.3.5</w:t>
+      </w:r>
+      <w:r>
+        <w:rPr>
+          <w:rFonts w:ascii="Corbel" w:hAnsi="Corbel"/>
+        </w:rPr>
+        <w:t>.2</w:t>
+      </w:r>
+      <w:r>
+        <w:rPr>
+          <w:rFonts w:ascii="Corbel" w:hAnsi="Corbel"/>
+        </w:rPr>
+        <w:tab/>
+        <w:t xml:space="preserve">When the user pushes into a </w:t>
+      </w:r>
+      <w:r>
+        <w:rPr>
+          <w:rFonts w:ascii="Corbel" w:hAnsi="Corbel"/>
+        </w:rPr>
+        <w:t>switch</w:t>
+      </w:r>
+      <w:r>
+        <w:rPr>
+          <w:rFonts w:ascii="Corbel" w:hAnsi="Corbel"/>
+        </w:rPr>
+        <w:t xml:space="preserve"> with a motion controller, the </w:t>
+      </w:r>
+      <w:r>
+        <w:rPr>
+          <w:rFonts w:ascii="Corbel" w:hAnsi="Corbel"/>
+        </w:rPr>
+        <w:t>Twist</w:t>
+      </w:r>
+      <w:r>
+        <w:rPr>
+          <w:rFonts w:ascii="Corbel" w:hAnsi="Corbel"/>
+        </w:rPr>
+        <w:t xml:space="preserve"> Interactivity Component shall respond immediately.</w:t>
+      </w:r>
+    </w:p>
+    <w:p>
+      <w:pPr>
+        <w:spacing w:after="120"/>
+        <w:ind w:left="1440" w:hanging="720"/>
+        <w:jc w:val="both"/>
+        <w:rPr>
+          <w:rFonts w:ascii="Corbel" w:hAnsi="Corbel"/>
+        </w:rPr>
+      </w:pPr>
+      <w:r>
+        <w:rPr>
+          <w:rFonts w:ascii="Corbel" w:hAnsi="Corbel"/>
+        </w:rPr>
+        <w:t>5.3.</w:t>
+      </w:r>
+      <w:r>
+        <w:rPr>
+          <w:rFonts w:ascii="Corbel" w:hAnsi="Corbel"/>
+        </w:rPr>
+        <w:t>6</w:t>
+      </w:r>
+      <w:r>
+        <w:rPr>
+          <w:rFonts w:ascii="Corbel" w:hAnsi="Corbel"/>
+        </w:rPr>
+        <w:tab/>
+      </w:r>
+      <w:r>
+        <w:rPr>
+          <w:rFonts w:ascii="Corbel" w:hAnsi="Corbel"/>
+        </w:rPr>
+        <w:t>Lever</w:t>
+      </w:r>
+      <w:r>
+        <w:rPr>
+          <w:rFonts w:ascii="Corbel" w:hAnsi="Corbel"/>
+        </w:rPr>
+        <w:t xml:space="preserve"> Interactivity Component</w:t>
+      </w:r>
+    </w:p>
+    <w:p>
+      <w:pPr>
+        <w:spacing w:after="120"/>
+        <w:ind w:left="2160" w:hanging="720"/>
+        <w:jc w:val="both"/>
+        <w:rPr>
+          <w:rFonts w:ascii="Corbel" w:hAnsi="Corbel"/>
+        </w:rPr>
+      </w:pPr>
+      <w:r>
+        <w:rPr>
+          <w:rFonts w:ascii="Corbel" w:hAnsi="Corbel"/>
+        </w:rPr>
         <w:t>5.3</w:t>
       </w:r>
       <w:r>
         <w:rPr>
           <w:rFonts w:ascii="Corbel" w:hAnsi="Corbel"/>
         </w:rPr>
-        <w:t>.2.2</w:t>
-      </w:r>
-      <w:r>
-        <w:rPr>
-          <w:rFonts w:ascii="Corbel" w:hAnsi="Corbel"/>
-        </w:rPr>
-        <w:tab/>
-        <w:t>The subsection item 2</w:t>
-      </w:r>
-      <w:r>
-        <w:rPr>
-          <w:rFonts w:ascii="Corbel" w:hAnsi="Corbel"/>
-        </w:rPr>
-        <w:t xml:space="preserve"> shall do this thing. This wraps around the page and wraps around the page.</w:t>
+        <w:t>.6</w:t>
+      </w:r>
+      <w:r>
+        <w:rPr>
+          <w:rFonts w:ascii="Corbel" w:hAnsi="Corbel"/>
+        </w:rPr>
+        <w:t>.1</w:t>
+      </w:r>
+      <w:r>
+        <w:rPr>
+          <w:rFonts w:ascii="Corbel" w:hAnsi="Corbel"/>
+        </w:rPr>
+        <w:tab/>
+        <w:t xml:space="preserve">The file size of the placement indicator geometries shall not exceed </w:t>
+      </w:r>
+      <w:r>
+        <w:rPr>
+          <w:rFonts w:ascii="Corbel" w:hAnsi="Corbel"/>
+        </w:rPr>
+        <w:t>2</w:t>
+      </w:r>
+      <w:r>
+        <w:rPr>
+          <w:rFonts w:ascii="Corbel" w:hAnsi="Corbel"/>
+        </w:rPr>
+        <w:t>00KB.</w:t>
       </w:r>
     </w:p>
     <w:p>
@@ -4253,26 +4699,56 @@
         <w:rPr>
           <w:rFonts w:ascii="Corbel" w:hAnsi="Corbel"/>
         </w:rPr>
-        <w:t>5.3</w:t>
-      </w:r>
-      <w:r>
-        <w:rPr>
-          <w:rFonts w:ascii="Corbel" w:hAnsi="Corbel"/>
-        </w:rPr>
-        <w:t>.2.3</w:t>
-      </w:r>
-      <w:r>
-        <w:rPr>
-          <w:rFonts w:ascii="Corbel" w:hAnsi="Corbel"/>
-        </w:rPr>
-        <w:tab/>
-        <w:t>The subsection item 2</w:t>
-      </w:r>
-      <w:r>
-        <w:rPr>
-          <w:rFonts w:ascii="Corbel" w:hAnsi="Corbel"/>
-        </w:rPr>
-        <w:t xml:space="preserve"> shall do this thing. This wraps around the page and wraps around the page.</w:t>
+        <w:t>5.3.6</w:t>
+      </w:r>
+      <w:r>
+        <w:rPr>
+          <w:rFonts w:ascii="Corbel" w:hAnsi="Corbel"/>
+        </w:rPr>
+        <w:t>.2</w:t>
+      </w:r>
+      <w:r>
+        <w:rPr>
+          <w:rFonts w:ascii="Corbel" w:hAnsi="Corbel"/>
+        </w:rPr>
+        <w:tab/>
+        <w:t xml:space="preserve">When the user </w:t>
+      </w:r>
+      <w:r>
+        <w:rPr>
+          <w:rFonts w:ascii="Corbel" w:hAnsi="Corbel"/>
+        </w:rPr>
+        <w:t>grabs</w:t>
+      </w:r>
+      <w:r>
+        <w:rPr>
+          <w:rFonts w:ascii="Corbel" w:hAnsi="Corbel"/>
+        </w:rPr>
+        <w:t xml:space="preserve"> </w:t>
+      </w:r>
+      <w:r>
+        <w:rPr>
+          <w:rFonts w:ascii="Corbel" w:hAnsi="Corbel"/>
+        </w:rPr>
+        <w:t>a lever</w:t>
+      </w:r>
+      <w:r>
+        <w:rPr>
+          <w:rFonts w:ascii="Corbel" w:hAnsi="Corbel"/>
+        </w:rPr>
+        <w:t xml:space="preserve"> with a motion controller, the </w:t>
+      </w:r>
+      <w:r>
+        <w:rPr>
+          <w:rFonts w:ascii="Corbel" w:hAnsi="Corbel"/>
+        </w:rPr>
+        <w:t>Lever</w:t>
+      </w:r>
+      <w:r>
+        <w:rPr>
+          <w:rFonts w:ascii="Corbel" w:hAnsi="Corbel"/>
+        </w:rPr>
+        <w:t xml:space="preserve"> Interactivity Component shall respond immediately.</w:t>
       </w:r>
     </w:p>
     <w:p>
@@ -4344,19 +4820,7 @@
         <w:rPr>
           <w:rFonts w:ascii="Corbel" w:hAnsi="Corbel"/>
         </w:rPr>
-        <w:t xml:space="preserve">[ </w:t>
-      </w:r>
-      <w:r>
-        <w:rPr>
-          <w:rFonts w:ascii="Corbel" w:hAnsi="Corbel"/>
-        </w:rPr>
-        <w:t>Environment</w:t>
-      </w:r>
-      <w:r>
-        <w:rPr>
-          <w:rFonts w:ascii="Corbel" w:hAnsi="Corbel"/>
-        </w:rPr>
-        <w:t xml:space="preserve"> Requirements intro ]</w:t>
+        <w:t>The following two lists detail the necessary hardware and software necessary to either develop or use the VR Interactivity Pack.</w:t>
       </w:r>
     </w:p>
     <w:p>
@@ -4396,6 +4860,275 @@
     <w:p>
       <w:pPr>
         <w:spacing w:after="120"/>
+        <w:ind w:left="1440"/>
+        <w:jc w:val="both"/>
+        <w:rPr>
+          <w:rFonts w:ascii="Corbel" w:hAnsi="Corbel"/>
+        </w:rPr>
+      </w:pPr>
+      <w:r>
+        <w:rPr>
+          <w:rFonts w:ascii="Corbel" w:hAnsi="Corbel"/>
+        </w:rPr>
+        <w:t>The following resources are necessary to develop the VR Interactivity Pack plugin.</w:t>
+      </w:r>
+    </w:p>
+    <w:p>
+      <w:pPr>
+        <w:spacing w:after="120"/>
+        <w:ind w:left="3600" w:hanging="2160"/>
+        <w:jc w:val="both"/>
+        <w:rPr>
+          <w:rFonts w:ascii="Corbel" w:hAnsi="Corbel"/>
+        </w:rPr>
+      </w:pPr>
+      <w:r>
+        <w:rPr>
+          <w:rFonts w:ascii="Corbel" w:hAnsi="Corbel"/>
+        </w:rPr>
+        <w:t>Processor</w:t>
+      </w:r>
+      <w:r>
+        <w:rPr>
+          <w:rFonts w:ascii="Corbel" w:hAnsi="Corbel"/>
+        </w:rPr>
+        <w:tab/>
+        <w:t>2.5 GHz or more</w:t>
+      </w:r>
+    </w:p>
+    <w:p>
+      <w:pPr>
+        <w:spacing w:after="120"/>
+        <w:ind w:left="3600" w:hanging="2160"/>
+        <w:jc w:val="both"/>
+        <w:rPr>
+          <w:rFonts w:ascii="Corbel" w:hAnsi="Corbel"/>
+        </w:rPr>
+      </w:pPr>
+      <w:r>
+        <w:rPr>
+          <w:rFonts w:ascii="Corbel" w:hAnsi="Corbel"/>
+        </w:rPr>
+        <w:t>Hard Drive Space</w:t>
+      </w:r>
+      <w:r>
+        <w:rPr>
+          <w:rFonts w:ascii="Corbel" w:hAnsi="Corbel"/>
+        </w:rPr>
+        <w:tab/>
+        <w:t>200MB</w:t>
+      </w:r>
+    </w:p>
+    <w:p>
+      <w:pPr>
+        <w:spacing w:after="120"/>
+        <w:ind w:left="3600" w:hanging="2160"/>
+        <w:jc w:val="both"/>
+        <w:rPr>
+          <w:rFonts w:ascii="Corbel" w:hAnsi="Corbel"/>
+        </w:rPr>
+      </w:pPr>
+      <w:r>
+        <w:rPr>
+          <w:rFonts w:ascii="Corbel" w:hAnsi="Corbel"/>
+        </w:rPr>
+        <w:t>RAM</w:t>
+      </w:r>
+      <w:r>
+        <w:rPr>
+          <w:rFonts w:ascii="Corbel" w:hAnsi="Corbel"/>
+        </w:rPr>
+        <w:tab/>
+        <w:t>8GB</w:t>
+      </w:r>
+    </w:p>
+    <w:p>
+      <w:pPr>
+        <w:spacing w:after="120"/>
+        <w:ind w:left="3600" w:hanging="2160"/>
+        <w:jc w:val="both"/>
+        <w:rPr>
+          <w:rFonts w:ascii="Corbel" w:hAnsi="Corbel"/>
+        </w:rPr>
+      </w:pPr>
+      <w:r>
+        <w:rPr>
+          <w:rFonts w:ascii="Corbel" w:hAnsi="Corbel"/>
+        </w:rPr>
+        <w:t>Display</w:t>
+      </w:r>
+      <w:r>
+        <w:rPr>
+          <w:rFonts w:ascii="Corbel" w:hAnsi="Corbel"/>
+        </w:rPr>
+        <w:tab/>
+        <w:t>1920x1080</w:t>
+      </w:r>
+    </w:p>
+    <w:p>
+      <w:pPr>
+        <w:spacing w:after="120"/>
+        <w:ind w:left="3600" w:hanging="2160"/>
+        <w:jc w:val="both"/>
+        <w:rPr>
+          <w:rFonts w:ascii="Corbel" w:hAnsi="Corbel"/>
+        </w:rPr>
+      </w:pPr>
+      <w:r>
+        <w:rPr>
+          <w:rFonts w:ascii="Corbel" w:hAnsi="Corbel"/>
+        </w:rPr>
+        <w:t>Sound Card</w:t>
+      </w:r>
+      <w:r>
+        <w:rPr>
+          <w:rFonts w:ascii="Corbel" w:hAnsi="Corbel"/>
+        </w:rPr>
+        <w:tab/>
+        <w:t>Optional</w:t>
+      </w:r>
+    </w:p>
+    <w:p>
+      <w:pPr>
+        <w:spacing w:after="120"/>
+        <w:ind w:left="3600" w:hanging="2160"/>
+        <w:jc w:val="both"/>
+        <w:rPr>
+          <w:rFonts w:ascii="Corbel" w:hAnsi="Corbel"/>
+        </w:rPr>
+      </w:pPr>
+      <w:r>
+        <w:rPr>
+          <w:rFonts w:ascii="Corbel" w:hAnsi="Corbel"/>
+        </w:rPr>
+        <w:t>Operating System</w:t>
+      </w:r>
+      <w:r>
+        <w:rPr>
+          <w:rFonts w:ascii="Corbel" w:hAnsi="Corbel"/>
+        </w:rPr>
+        <w:tab/>
+        <w:t>Windows 7 or later</w:t>
+      </w:r>
+    </w:p>
+    <w:p>
+      <w:pPr>
+        <w:spacing w:after="120"/>
+        <w:ind w:left="3600" w:hanging="2160"/>
+        <w:jc w:val="both"/>
+        <w:rPr>
+          <w:rFonts w:ascii="Corbel" w:hAnsi="Corbel"/>
+        </w:rPr>
+      </w:pPr>
+      <w:r>
+        <w:rPr>
+          <w:rFonts w:ascii="Corbel" w:hAnsi="Corbel"/>
+        </w:rPr>
+        <w:t>Compiler</w:t>
+      </w:r>
+      <w:r>
+        <w:rPr>
+          <w:rFonts w:ascii="Corbel" w:hAnsi="Corbel"/>
+        </w:rPr>
+        <w:tab/>
+        <w:t>Microsoft Visual Studio Community Edition 2015</w:t>
+      </w:r>
+    </w:p>
+    <w:p>
+      <w:pPr>
+        <w:spacing w:after="120"/>
+        <w:ind w:left="3600" w:hanging="2160"/>
+        <w:jc w:val="both"/>
+        <w:rPr>
+          <w:rFonts w:ascii="Corbel" w:hAnsi="Corbel"/>
+        </w:rPr>
+      </w:pPr>
+      <w:r>
+        <w:rPr>
+          <w:rFonts w:ascii="Corbel" w:hAnsi="Corbel"/>
+        </w:rPr>
+        <w:t>3D Modeling</w:t>
+      </w:r>
+      <w:r>
+        <w:rPr>
+          <w:rFonts w:ascii="Corbel" w:hAnsi="Corbel"/>
+        </w:rPr>
+        <w:tab/>
+        <w:t>Blender 3D</w:t>
+      </w:r>
+    </w:p>
+    <w:p>
+      <w:pPr>
+        <w:spacing w:after="120"/>
+        <w:ind w:left="3600" w:hanging="2160"/>
+        <w:jc w:val="both"/>
+        <w:rPr>
+          <w:rFonts w:ascii="Corbel" w:hAnsi="Corbel"/>
+        </w:rPr>
+      </w:pPr>
+      <w:r>
+        <w:rPr>
+          <w:rFonts w:ascii="Corbel" w:hAnsi="Corbel"/>
+        </w:rPr>
+        <w:t>Game Engine</w:t>
+      </w:r>
+      <w:r>
+        <w:rPr>
+          <w:rFonts w:ascii="Corbel" w:hAnsi="Corbel"/>
+        </w:rPr>
+        <w:tab/>
+        <w:t>Unreal Engine 4.18</w:t>
+      </w:r>
+    </w:p>
+    <w:p>
+      <w:pPr>
+        <w:spacing w:after="120"/>
+        <w:ind w:left="3600" w:hanging="2160"/>
+        <w:jc w:val="both"/>
+        <w:rPr>
+          <w:rFonts w:ascii="Corbel" w:hAnsi="Corbel"/>
+        </w:rPr>
+      </w:pPr>
+      <w:r>
+        <w:rPr>
+          <w:rFonts w:ascii="Corbel" w:hAnsi="Corbel"/>
+        </w:rPr>
+        <w:t>VR HMD Hardware</w:t>
+      </w:r>
+      <w:r>
+        <w:rPr>
+          <w:rFonts w:ascii="Corbel" w:hAnsi="Corbel"/>
+        </w:rPr>
+        <w:tab/>
+        <w:t>Oculus Rift Consumer Version 1</w:t>
+      </w:r>
+    </w:p>
+    <w:p>
+      <w:pPr>
+        <w:spacing w:after="120"/>
+        <w:ind w:left="3600" w:hanging="2160"/>
+        <w:jc w:val="both"/>
+        <w:rPr>
+          <w:rFonts w:ascii="Corbel" w:hAnsi="Corbel"/>
+        </w:rPr>
+      </w:pPr>
+      <w:r>
+        <w:rPr>
+          <w:rFonts w:ascii="Corbel" w:hAnsi="Corbel"/>
+        </w:rPr>
+        <w:t>Motion Controllers</w:t>
+      </w:r>
+      <w:r>
+        <w:rPr>
+          <w:rFonts w:ascii="Corbel" w:hAnsi="Corbel"/>
+        </w:rPr>
+        <w:tab/>
+        <w:t>Oculus Motion Controllers</w:t>
+      </w:r>
+    </w:p>
+    <w:p>
+      <w:pPr>
+        <w:spacing w:after="120"/>
         <w:ind w:left="1440" w:hanging="720"/>
         <w:jc w:val="both"/>
         <w:rPr>
@@ -4414,6 +5147,218 @@
         </w:rPr>
         <w:tab/>
         <w:t>Execution Environment Requirements</w:t>
+      </w:r>
+    </w:p>
+    <w:p>
+      <w:pPr>
+        <w:spacing w:after="120"/>
+        <w:ind w:left="1440"/>
+        <w:jc w:val="both"/>
+        <w:rPr>
+          <w:rFonts w:ascii="Corbel" w:hAnsi="Corbel"/>
+        </w:rPr>
+      </w:pPr>
+      <w:r>
+        <w:rPr>
+          <w:rFonts w:ascii="Corbel" w:hAnsi="Corbel"/>
+        </w:rPr>
+        <w:t xml:space="preserve">The following resources are necessary to </w:t>
+      </w:r>
+      <w:r>
+        <w:rPr>
+          <w:rFonts w:ascii="Corbel" w:hAnsi="Corbel"/>
+        </w:rPr>
+        <w:t>install and use</w:t>
+      </w:r>
+      <w:r>
+        <w:rPr>
+          <w:rFonts w:ascii="Corbel" w:hAnsi="Corbel"/>
+        </w:rPr>
+        <w:t xml:space="preserve"> the VR Interactivity Pack plugin.</w:t>
+      </w:r>
+    </w:p>
+    <w:p>
+      <w:pPr>
+        <w:spacing w:after="120"/>
+        <w:ind w:left="3600" w:hanging="2160"/>
+        <w:jc w:val="both"/>
+        <w:rPr>
+          <w:rFonts w:ascii="Corbel" w:hAnsi="Corbel"/>
+        </w:rPr>
+      </w:pPr>
+      <w:r>
+        <w:rPr>
+          <w:rFonts w:ascii="Corbel" w:hAnsi="Corbel"/>
+        </w:rPr>
+        <w:t>Processor</w:t>
+      </w:r>
+      <w:r>
+        <w:rPr>
+          <w:rFonts w:ascii="Corbel" w:hAnsi="Corbel"/>
+        </w:rPr>
+        <w:tab/>
+        <w:t>2.5 GHz or more</w:t>
+      </w:r>
+    </w:p>
+    <w:p>
+      <w:pPr>
+        <w:spacing w:after="120"/>
+        <w:ind w:left="3600" w:hanging="2160"/>
+        <w:jc w:val="both"/>
+        <w:rPr>
+          <w:rFonts w:ascii="Corbel" w:hAnsi="Corbel"/>
+        </w:rPr>
+      </w:pPr>
+      <w:r>
+        <w:rPr>
+          <w:rFonts w:ascii="Corbel" w:hAnsi="Corbel"/>
+        </w:rPr>
+        <w:t>Hard Drive Space</w:t>
+      </w:r>
+      <w:r>
+        <w:rPr>
+          <w:rFonts w:ascii="Corbel" w:hAnsi="Corbel"/>
+        </w:rPr>
+        <w:tab/>
+        <w:t>200MB</w:t>
+      </w:r>
+    </w:p>
+    <w:p>
+      <w:pPr>
+        <w:spacing w:after="120"/>
+        <w:ind w:left="3600" w:hanging="2160"/>
+        <w:jc w:val="both"/>
+        <w:rPr>
+          <w:rFonts w:ascii="Corbel" w:hAnsi="Corbel"/>
+        </w:rPr>
+      </w:pPr>
+      <w:r>
+        <w:rPr>
+          <w:rFonts w:ascii="Corbel" w:hAnsi="Corbel"/>
+        </w:rPr>
+        <w:t>RAM</w:t>
+      </w:r>
+      <w:r>
+        <w:rPr>
+          <w:rFonts w:ascii="Corbel" w:hAnsi="Corbel"/>
+        </w:rPr>
+        <w:tab/>
+        <w:t>8GB</w:t>
+      </w:r>
+    </w:p>
+    <w:p>
+      <w:pPr>
+        <w:spacing w:after="120"/>
+        <w:ind w:left="3600" w:hanging="2160"/>
+        <w:jc w:val="both"/>
+        <w:rPr>
+          <w:rFonts w:ascii="Corbel" w:hAnsi="Corbel"/>
+        </w:rPr>
+      </w:pPr>
+      <w:r>
+        <w:rPr>
+          <w:rFonts w:ascii="Corbel" w:hAnsi="Corbel"/>
+        </w:rPr>
+        <w:t>Display</w:t>
+      </w:r>
+      <w:r>
+        <w:rPr>
+          <w:rFonts w:ascii="Corbel" w:hAnsi="Corbel"/>
+        </w:rPr>
+        <w:tab/>
+        <w:t>1920x1080</w:t>
+      </w:r>
+    </w:p>
+    <w:p>
+      <w:pPr>
+        <w:spacing w:after="120"/>
+        <w:ind w:left="3600" w:hanging="2160"/>
+        <w:jc w:val="both"/>
+        <w:rPr>
+          <w:rFonts w:ascii="Corbel" w:hAnsi="Corbel"/>
+        </w:rPr>
+      </w:pPr>
+      <w:r>
+        <w:rPr>
+          <w:rFonts w:ascii="Corbel" w:hAnsi="Corbel"/>
+        </w:rPr>
+        <w:t>Sound Card</w:t>
+      </w:r>
+      <w:r>
+        <w:rPr>
+          <w:rFonts w:ascii="Corbel" w:hAnsi="Corbel"/>
+        </w:rPr>
+        <w:tab/>
+        <w:t>Optional</w:t>
+      </w:r>
+    </w:p>
+    <w:p>
+      <w:pPr>
+        <w:spacing w:after="120"/>
+        <w:ind w:left="3600" w:hanging="2160"/>
+        <w:jc w:val="both"/>
+        <w:rPr>
+          <w:rFonts w:ascii="Corbel" w:hAnsi="Corbel"/>
+        </w:rPr>
+      </w:pPr>
+      <w:r>
+        <w:rPr>
+          <w:rFonts w:ascii="Corbel" w:hAnsi="Corbel"/>
+        </w:rPr>
+        <w:t>Game Engine</w:t>
+      </w:r>
+      <w:r>
+        <w:rPr>
+          <w:rFonts w:ascii="Corbel" w:hAnsi="Corbel"/>
+        </w:rPr>
+        <w:tab/>
+        <w:t>Unreal Engine 4.18</w:t>
+      </w:r>
+    </w:p>
+    <w:p>
+      <w:pPr>
+        <w:spacing w:after="120"/>
+        <w:ind w:left="3600" w:hanging="2160"/>
+        <w:jc w:val="both"/>
+        <w:rPr>
+          <w:rFonts w:ascii="Corbel" w:hAnsi="Corbel"/>
+        </w:rPr>
+      </w:pPr>
+      <w:r>
+        <w:rPr>
+          <w:rFonts w:ascii="Corbel" w:hAnsi="Corbel"/>
+        </w:rPr>
+        <w:t>VR HMD Hardware</w:t>
+      </w:r>
+      <w:r>
+        <w:rPr>
+          <w:rFonts w:ascii="Corbel" w:hAnsi="Corbel"/>
+        </w:rPr>
+        <w:tab/>
+        <w:t>Oculus Rift Consumer Version 1</w:t>
+      </w:r>
+    </w:p>
+    <w:p>
+      <w:pPr>
+        <w:spacing w:after="120"/>
+        <w:ind w:left="3600" w:hanging="2160"/>
+        <w:jc w:val="both"/>
+        <w:rPr>
+          <w:rFonts w:ascii="Corbel" w:hAnsi="Corbel"/>
+        </w:rPr>
+      </w:pPr>
+      <w:r>
+        <w:rPr>
+          <w:rFonts w:ascii="Corbel" w:hAnsi="Corbel"/>
+        </w:rPr>
+        <w:t>Motion Controllers</w:t>
+      </w:r>
+      <w:r>
+        <w:rPr>
+          <w:rFonts w:ascii="Corbel" w:hAnsi="Corbel"/>
+        </w:rPr>
+        <w:tab/>
+        <w:t>Oculus Motion Controllers</w:t>
       </w:r>
     </w:p>
     <w:p>

</xml_diff>

<commit_message>
SDF section 6.1 and 6.3.4 complete
</commit_message>
<xml_diff>
--- a/documents/SDF.docx
+++ b/documents/SDF.docx
@@ -383,8 +383,6 @@
         </w:rPr>
         <w:br w:type="page"/>
       </w:r>
-      <w:bookmarkStart w:id="0" w:name="_GoBack"/>
-      <w:bookmarkEnd w:id="0"/>
     </w:p>
     <w:p>
       <w:pPr>
@@ -403,52 +401,7 @@
           <w:sz w:val="48"/>
           <w:szCs w:val="48"/>
         </w:rPr>
-        <w:t>1</w:t>
-      </w:r>
-      <w:r>
-        <w:rPr>
-          <w:rFonts w:ascii="Century Schoolbook" w:hAnsi="Century Schoolbook"/>
-          <w:i/>
-          <w:sz w:val="48"/>
-          <w:szCs w:val="48"/>
-        </w:rPr>
-        <w:t xml:space="preserve">.0 – </w:t>
-      </w:r>
-      <w:r>
-        <w:rPr>
-          <w:rFonts w:ascii="Century Schoolbook" w:hAnsi="Century Schoolbook"/>
-          <w:i/>
-          <w:sz w:val="48"/>
-          <w:szCs w:val="48"/>
-        </w:rPr>
-        <w:t>Project Status Sheets</w:t>
-      </w:r>
-      <w:r>
-        <w:rPr>
-          <w:rFonts w:ascii="Century Schoolbook" w:hAnsi="Century Schoolbook"/>
-          <w:i/>
-          <w:sz w:val="48"/>
-          <w:szCs w:val="48"/>
-        </w:rPr>
-        <w:t xml:space="preserve"> –––</w:t>
-      </w:r>
-      <w:r>
-        <w:rPr>
-          <w:rFonts w:ascii="Century Schoolbook" w:hAnsi="Century Schoolbook"/>
-          <w:i/>
-          <w:sz w:val="48"/>
-          <w:szCs w:val="48"/>
-        </w:rPr>
-        <w:t>––––––––</w:t>
-      </w:r>
-      <w:r>
-        <w:rPr>
-          <w:rFonts w:ascii="Century Schoolbook" w:hAnsi="Century Schoolbook"/>
-          <w:i/>
-          <w:sz w:val="48"/>
-          <w:szCs w:val="48"/>
-        </w:rPr>
-        <w:t>–––</w:t>
+        <w:t>1.0 – Project Status Sheets ––––––––––––––</w:t>
       </w:r>
     </w:p>
     <w:p>
@@ -970,21 +923,7 @@
         <w:rPr>
           <w:rFonts w:ascii="Corbel" w:hAnsi="Corbel"/>
         </w:rPr>
-        <w:t xml:space="preserve">After installing the plugin, users will use the templated interactions by adding one of the following components to an Actor (an object in Unreal Engine 4): </w:t>
-      </w:r>
-      <w:proofErr w:type="gramStart"/>
-      <w:r>
-        <w:rPr>
-          <w:rFonts w:ascii="Corbel" w:hAnsi="Corbel"/>
-        </w:rPr>
-        <w:t>a</w:t>
-      </w:r>
-      <w:proofErr w:type="gramEnd"/>
-      <w:r>
-        <w:rPr>
-          <w:rFonts w:ascii="Corbel" w:hAnsi="Corbel"/>
-        </w:rPr>
-        <w:t xml:space="preserve"> Simple Grab Component, a Twist Grab Component, a Piston Grab Component, or a Lever Grab Component.</w:t>
+        <w:t>After installing the plugin, users will use the templated interactions by adding one of the following components to an Actor (an object in Unreal Engine 4): a Simple Grab Component, a Twist Grab Component, a Piston Grab Component, or a Lever Grab Component.</w:t>
       </w:r>
       <w:r>
         <w:rPr>
@@ -3048,21 +2987,7 @@
           <w:rFonts w:ascii="Corbel" w:hAnsi="Corbel"/>
         </w:rPr>
         <w:tab/>
-        <w:t xml:space="preserve">The Lever Interactivity Component shall allow the user to enable or disable ‘simulate </w:t>
-      </w:r>
-      <w:proofErr w:type="gramStart"/>
-      <w:r>
-        <w:rPr>
-          <w:rFonts w:ascii="Corbel" w:hAnsi="Corbel"/>
-        </w:rPr>
-        <w:t>physics’</w:t>
-      </w:r>
-      <w:proofErr w:type="gramEnd"/>
-      <w:r>
-        <w:rPr>
-          <w:rFonts w:ascii="Corbel" w:hAnsi="Corbel"/>
-        </w:rPr>
-        <w:t xml:space="preserve"> on the lever. As an example, this would accomplish the swinging of a doorway after a force is applied on the handle and then released.</w:t>
+        <w:t>The Lever Interactivity Component shall allow the user to enable or disable ‘simulate physics’ on the lever. As an example, this would accomplish the swinging of a doorway after a force is applied on the handle and then released.</w:t>
       </w:r>
     </w:p>
     <w:p>
@@ -4124,6 +4049,96 @@
     </w:p>
     <w:p>
       <w:pPr>
+        <w:rPr>
+          <w:rFonts w:ascii="Corbel" w:hAnsi="Corbel"/>
+        </w:rPr>
+      </w:pPr>
+      <w:r>
+        <w:rPr>
+          <w:rFonts w:ascii="Corbel" w:hAnsi="Corbel"/>
+        </w:rPr>
+        <w:br w:type="page"/>
+      </w:r>
+    </w:p>
+    <w:p>
+      <w:pPr>
+        <w:spacing w:after="360"/>
+        <w:rPr>
+          <w:rFonts w:ascii="Century Schoolbook" w:hAnsi="Century Schoolbook"/>
+          <w:i/>
+          <w:sz w:val="48"/>
+          <w:szCs w:val="48"/>
+        </w:rPr>
+      </w:pPr>
+      <w:r>
+        <w:rPr>
+          <w:rFonts w:ascii="Century Schoolbook" w:hAnsi="Century Schoolbook"/>
+          <w:i/>
+          <w:sz w:val="48"/>
+          <w:szCs w:val="48"/>
+        </w:rPr>
+        <w:t>6</w:t>
+      </w:r>
+      <w:r>
+        <w:rPr>
+          <w:rFonts w:ascii="Century Schoolbook" w:hAnsi="Century Schoolbook"/>
+          <w:i/>
+          <w:sz w:val="48"/>
+          <w:szCs w:val="48"/>
+        </w:rPr>
+        <w:t xml:space="preserve">.0 – Software </w:t>
+      </w:r>
+      <w:r>
+        <w:rPr>
+          <w:rFonts w:ascii="Century Schoolbook" w:hAnsi="Century Schoolbook"/>
+          <w:i/>
+          <w:sz w:val="48"/>
+          <w:szCs w:val="48"/>
+        </w:rPr>
+        <w:t>Design Description –––––––</w:t>
+      </w:r>
+    </w:p>
+    <w:p>
+      <w:pPr>
+        <w:spacing w:before="240" w:after="240"/>
+        <w:rPr>
+          <w:rFonts w:ascii="Century Schoolbook" w:hAnsi="Century Schoolbook"/>
+          <w:i/>
+          <w:sz w:val="32"/>
+          <w:szCs w:val="32"/>
+        </w:rPr>
+      </w:pPr>
+      <w:r>
+        <w:rPr>
+          <w:rFonts w:ascii="Century Schoolbook" w:hAnsi="Century Schoolbook"/>
+          <w:i/>
+          <w:sz w:val="32"/>
+          <w:szCs w:val="32"/>
+        </w:rPr>
+        <w:t>6</w:t>
+      </w:r>
+      <w:r>
+        <w:rPr>
+          <w:rFonts w:ascii="Century Schoolbook" w:hAnsi="Century Schoolbook"/>
+          <w:i/>
+          <w:sz w:val="32"/>
+          <w:szCs w:val="32"/>
+        </w:rPr>
+        <w:t>.1</w:t>
+      </w:r>
+      <w:r>
+        <w:rPr>
+          <w:rFonts w:ascii="Century Schoolbook" w:hAnsi="Century Schoolbook"/>
+          <w:i/>
+          <w:sz w:val="32"/>
+          <w:szCs w:val="32"/>
+        </w:rPr>
+        <w:tab/>
+        <w:t>Introduction</w:t>
+      </w:r>
+    </w:p>
+    <w:p>
+      <w:pPr>
         <w:spacing w:after="120"/>
         <w:ind w:left="720"/>
         <w:jc w:val="both"/>
@@ -4131,9 +4146,2035 @@
           <w:rFonts w:ascii="Corbel" w:hAnsi="Corbel"/>
         </w:rPr>
       </w:pPr>
+      <w:r>
+        <w:rPr>
+          <w:rFonts w:ascii="Corbel" w:hAnsi="Corbel"/>
+        </w:rPr>
+        <w:t>This document presents the architecture and detailed design for the VR Interactivity Pack’s software. The VR Interactivity Pack is a small virtual reality plugin for Unreal Engine 4 that adds a handful of basic interaction presets.</w:t>
+      </w:r>
+    </w:p>
+    <w:p>
+      <w:pPr>
+        <w:spacing w:after="120"/>
+        <w:ind w:left="1440" w:hanging="720"/>
+        <w:jc w:val="both"/>
+        <w:rPr>
+          <w:rFonts w:ascii="Corbel" w:hAnsi="Corbel"/>
+        </w:rPr>
+      </w:pPr>
+      <w:r>
+        <w:rPr>
+          <w:rFonts w:ascii="Corbel" w:hAnsi="Corbel"/>
+        </w:rPr>
+        <w:t>6.1</w:t>
+      </w:r>
+      <w:r>
+        <w:rPr>
+          <w:rFonts w:ascii="Corbel" w:hAnsi="Corbel"/>
+        </w:rPr>
+        <w:t>.1</w:t>
+      </w:r>
+      <w:r>
+        <w:rPr>
+          <w:rFonts w:ascii="Corbel" w:hAnsi="Corbel"/>
+        </w:rPr>
+        <w:tab/>
+      </w:r>
+      <w:r>
+        <w:rPr>
+          <w:rFonts w:ascii="Corbel" w:hAnsi="Corbel"/>
+        </w:rPr>
+        <w:t>System Objectives</w:t>
+      </w:r>
+    </w:p>
+    <w:p>
+      <w:pPr>
+        <w:spacing w:after="120"/>
+        <w:ind w:left="1440"/>
+        <w:jc w:val="both"/>
+        <w:rPr>
+          <w:rFonts w:ascii="Corbel" w:hAnsi="Corbel"/>
+        </w:rPr>
+      </w:pPr>
+      <w:r>
+        <w:rPr>
+          <w:rFonts w:ascii="Corbel" w:hAnsi="Corbel"/>
+        </w:rPr>
+        <w:t xml:space="preserve">The VR Interactivity Pack fills </w:t>
+      </w:r>
+      <w:r>
+        <w:rPr>
+          <w:rFonts w:ascii="Corbel" w:hAnsi="Corbel"/>
+        </w:rPr>
+        <w:t>a certain</w:t>
+      </w:r>
+      <w:r>
+        <w:rPr>
+          <w:rFonts w:ascii="Corbel" w:hAnsi="Corbel"/>
+        </w:rPr>
+        <w:t xml:space="preserve"> </w:t>
+      </w:r>
+      <w:r>
+        <w:rPr>
+          <w:rFonts w:ascii="Corbel" w:hAnsi="Corbel"/>
+        </w:rPr>
+        <w:t>software</w:t>
+      </w:r>
+      <w:r>
+        <w:rPr>
+          <w:rFonts w:ascii="Corbel" w:hAnsi="Corbel"/>
+        </w:rPr>
+        <w:t xml:space="preserve"> gap in Unreal Engine 4, </w:t>
+      </w:r>
+      <w:r>
+        <w:rPr>
+          <w:rFonts w:ascii="Corbel" w:hAnsi="Corbel"/>
+        </w:rPr>
+        <w:t>a game engine that</w:t>
+      </w:r>
+      <w:r>
+        <w:rPr>
+          <w:rFonts w:ascii="Corbel" w:hAnsi="Corbel"/>
+        </w:rPr>
+        <w:t xml:space="preserve"> is missing crucial virtual reality interaction presets.</w:t>
+      </w:r>
+      <w:r>
+        <w:rPr>
+          <w:rFonts w:ascii="Corbel" w:hAnsi="Corbel"/>
+        </w:rPr>
+        <w:t xml:space="preserve"> Artists and beginning programmers thus are limited in their game development capabilities. The VR Interactivity Pack aims to equip them with the tools to quickly prototype VR games and experiences.</w:t>
+      </w:r>
+      <w:r>
+        <w:rPr>
+          <w:rFonts w:ascii="Corbel" w:hAnsi="Corbel"/>
+        </w:rPr>
+        <w:t xml:space="preserve"> The pack provides a handful of basic interaction styles, such as buttons, switches, and levers. Developers can add these interaction styles as components to their actors.</w:t>
+      </w:r>
+    </w:p>
+    <w:p>
+      <w:pPr>
+        <w:spacing w:after="120"/>
+        <w:ind w:left="1440" w:hanging="720"/>
+        <w:jc w:val="both"/>
+        <w:rPr>
+          <w:rFonts w:ascii="Corbel" w:hAnsi="Corbel"/>
+        </w:rPr>
+      </w:pPr>
+      <w:r>
+        <w:rPr>
+          <w:rFonts w:ascii="Corbel" w:hAnsi="Corbel"/>
+        </w:rPr>
+        <w:t>6.1</w:t>
+      </w:r>
+      <w:r>
+        <w:rPr>
+          <w:rFonts w:ascii="Corbel" w:hAnsi="Corbel"/>
+        </w:rPr>
+        <w:t>.2</w:t>
+      </w:r>
+      <w:r>
+        <w:rPr>
+          <w:rFonts w:ascii="Corbel" w:hAnsi="Corbel"/>
+        </w:rPr>
+        <w:tab/>
+      </w:r>
+      <w:r>
+        <w:rPr>
+          <w:rFonts w:ascii="Corbel" w:hAnsi="Corbel"/>
+        </w:rPr>
+        <w:t>Hardware, Software, and Human Interfaces</w:t>
+      </w:r>
+    </w:p>
+    <w:p>
+      <w:pPr>
+        <w:spacing w:after="120"/>
+        <w:ind w:left="2160" w:hanging="720"/>
+        <w:jc w:val="both"/>
+        <w:rPr>
+          <w:rFonts w:ascii="Corbel" w:hAnsi="Corbel"/>
+        </w:rPr>
+      </w:pPr>
+      <w:r>
+        <w:rPr>
+          <w:rFonts w:ascii="Corbel" w:hAnsi="Corbel"/>
+        </w:rPr>
+        <w:t>6</w:t>
+      </w:r>
+      <w:r>
+        <w:rPr>
+          <w:rFonts w:ascii="Corbel" w:hAnsi="Corbel"/>
+        </w:rPr>
+        <w:t>.1.2</w:t>
+      </w:r>
+      <w:r>
+        <w:rPr>
+          <w:rFonts w:ascii="Corbel" w:hAnsi="Corbel"/>
+        </w:rPr>
+        <w:t>.1</w:t>
+      </w:r>
+      <w:r>
+        <w:rPr>
+          <w:rFonts w:ascii="Corbel" w:hAnsi="Corbel"/>
+        </w:rPr>
+        <w:tab/>
+      </w:r>
+      <w:r>
+        <w:rPr>
+          <w:rFonts w:ascii="Corbel" w:hAnsi="Corbel"/>
+        </w:rPr>
+        <w:t>A VR-ready GPU is highly recommended for the end user. According to the company Oculus, the minimum spec GPU is a GTX 980.</w:t>
+      </w:r>
+    </w:p>
+    <w:p>
+      <w:pPr>
+        <w:spacing w:after="120"/>
+        <w:ind w:left="2160" w:hanging="720"/>
+        <w:jc w:val="both"/>
+        <w:rPr>
+          <w:rFonts w:ascii="Corbel" w:hAnsi="Corbel"/>
+        </w:rPr>
+      </w:pPr>
+      <w:r>
+        <w:rPr>
+          <w:rFonts w:ascii="Corbel" w:hAnsi="Corbel"/>
+        </w:rPr>
+        <w:t>6.1.2</w:t>
+      </w:r>
+      <w:r>
+        <w:rPr>
+          <w:rFonts w:ascii="Corbel" w:hAnsi="Corbel"/>
+        </w:rPr>
+        <w:t>.2</w:t>
+      </w:r>
+      <w:r>
+        <w:rPr>
+          <w:rFonts w:ascii="Corbel" w:hAnsi="Corbel"/>
+        </w:rPr>
+        <w:tab/>
+      </w:r>
+      <w:r>
+        <w:rPr>
+          <w:rFonts w:ascii="Corbel" w:hAnsi="Corbel"/>
+        </w:rPr>
+        <w:t>Either the DK2 or the CV1 version of the Oculus Rift headset is absolutely necessary to develop and use the VR Interactivity Pack</w:t>
+      </w:r>
+      <w:r>
+        <w:rPr>
+          <w:rFonts w:ascii="Corbel" w:hAnsi="Corbel"/>
+        </w:rPr>
+        <w:t>.</w:t>
+      </w:r>
+    </w:p>
+    <w:p>
+      <w:pPr>
+        <w:spacing w:after="120"/>
+        <w:ind w:left="2160" w:hanging="720"/>
+        <w:jc w:val="both"/>
+        <w:rPr>
+          <w:rFonts w:ascii="Corbel" w:hAnsi="Corbel"/>
+        </w:rPr>
+      </w:pPr>
+      <w:r>
+        <w:rPr>
+          <w:rFonts w:ascii="Corbel" w:hAnsi="Corbel"/>
+        </w:rPr>
+        <w:t>6.1.2</w:t>
+      </w:r>
+      <w:r>
+        <w:rPr>
+          <w:rFonts w:ascii="Corbel" w:hAnsi="Corbel"/>
+        </w:rPr>
+        <w:t>.3</w:t>
+      </w:r>
+      <w:r>
+        <w:rPr>
+          <w:rFonts w:ascii="Corbel" w:hAnsi="Corbel"/>
+        </w:rPr>
+        <w:tab/>
+      </w:r>
+      <w:r>
+        <w:rPr>
+          <w:rFonts w:ascii="Corbel" w:hAnsi="Corbel"/>
+        </w:rPr>
+        <w:t>Two Oculus Touch motion controllers are necessary to develop and use the pack</w:t>
+      </w:r>
+      <w:r>
+        <w:rPr>
+          <w:rFonts w:ascii="Corbel" w:hAnsi="Corbel"/>
+        </w:rPr>
+        <w:t>.</w:t>
+      </w:r>
+      <w:r>
+        <w:rPr>
+          <w:rFonts w:ascii="Corbel" w:hAnsi="Corbel"/>
+        </w:rPr>
+        <w:t xml:space="preserve"> A Vive headset and motion controllers will not work properly, as the pack takes advantage of the Oculus Touch’s unique capability to approximate finger pose.</w:t>
+      </w:r>
+    </w:p>
+    <w:p>
+      <w:pPr>
+        <w:spacing w:after="120"/>
+        <w:ind w:left="2160" w:hanging="720"/>
+        <w:jc w:val="both"/>
+        <w:rPr>
+          <w:rFonts w:ascii="Corbel" w:hAnsi="Corbel"/>
+        </w:rPr>
+      </w:pPr>
+      <w:r>
+        <w:rPr>
+          <w:rFonts w:ascii="Corbel" w:hAnsi="Corbel"/>
+        </w:rPr>
+        <w:t>6.1.2</w:t>
+      </w:r>
+      <w:r>
+        <w:rPr>
+          <w:rFonts w:ascii="Corbel" w:hAnsi="Corbel"/>
+        </w:rPr>
+        <w:t>.4</w:t>
+      </w:r>
+      <w:r>
+        <w:rPr>
+          <w:rFonts w:ascii="Corbel" w:hAnsi="Corbel"/>
+        </w:rPr>
+        <w:tab/>
+      </w:r>
+      <w:r>
+        <w:rPr>
+          <w:rFonts w:ascii="Corbel" w:hAnsi="Corbel"/>
+        </w:rPr>
+        <w:t>One Oculus motion tracking sensor is required</w:t>
+      </w:r>
+      <w:r>
+        <w:rPr>
+          <w:rFonts w:ascii="Corbel" w:hAnsi="Corbel"/>
+        </w:rPr>
+        <w:t>.</w:t>
+      </w:r>
+      <w:r>
+        <w:rPr>
+          <w:rFonts w:ascii="Corbel" w:hAnsi="Corbel"/>
+        </w:rPr>
+        <w:t xml:space="preserve"> Two are preferred, however, for the increased tracking accuracy and coverage.</w:t>
+      </w:r>
+    </w:p>
+    <w:p>
+      <w:pPr>
+        <w:spacing w:after="120"/>
+        <w:ind w:left="2160" w:hanging="720"/>
+        <w:jc w:val="both"/>
+        <w:rPr>
+          <w:rFonts w:ascii="Corbel" w:hAnsi="Corbel"/>
+        </w:rPr>
+      </w:pPr>
+      <w:r>
+        <w:rPr>
+          <w:rFonts w:ascii="Corbel" w:hAnsi="Corbel"/>
+        </w:rPr>
+        <w:t>6.1.2</w:t>
+      </w:r>
+      <w:r>
+        <w:rPr>
+          <w:rFonts w:ascii="Corbel" w:hAnsi="Corbel"/>
+        </w:rPr>
+        <w:t>.5</w:t>
+      </w:r>
+      <w:r>
+        <w:rPr>
+          <w:rFonts w:ascii="Corbel" w:hAnsi="Corbel"/>
+        </w:rPr>
+        <w:tab/>
+      </w:r>
+      <w:r>
+        <w:rPr>
+          <w:rFonts w:ascii="Corbel" w:hAnsi="Corbel"/>
+        </w:rPr>
+        <w:t>A mouse, keyboard, and high-definition monitor are necessary to develop and use the pack</w:t>
+      </w:r>
+      <w:r>
+        <w:rPr>
+          <w:rFonts w:ascii="Corbel" w:hAnsi="Corbel"/>
+        </w:rPr>
+        <w:t>.</w:t>
+      </w:r>
+    </w:p>
+    <w:p>
+      <w:pPr>
+        <w:spacing w:after="120"/>
+        <w:ind w:left="2160" w:hanging="720"/>
+        <w:jc w:val="both"/>
+        <w:rPr>
+          <w:rFonts w:ascii="Corbel" w:hAnsi="Corbel"/>
+        </w:rPr>
+      </w:pPr>
+      <w:r>
+        <w:rPr>
+          <w:rFonts w:ascii="Corbel" w:hAnsi="Corbel"/>
+        </w:rPr>
+        <w:t>6.1.2</w:t>
+      </w:r>
+      <w:r>
+        <w:rPr>
+          <w:rFonts w:ascii="Corbel" w:hAnsi="Corbel"/>
+        </w:rPr>
+        <w:t>.6</w:t>
+      </w:r>
+      <w:r>
+        <w:rPr>
+          <w:rFonts w:ascii="Corbel" w:hAnsi="Corbel"/>
+        </w:rPr>
+        <w:tab/>
+      </w:r>
+      <w:r>
+        <w:rPr>
+          <w:rFonts w:ascii="Corbel" w:hAnsi="Corbel"/>
+        </w:rPr>
+        <w:t>The Windows 7 operating system is necessary to develop the pack</w:t>
+      </w:r>
+      <w:r>
+        <w:rPr>
+          <w:rFonts w:ascii="Corbel" w:hAnsi="Corbel"/>
+        </w:rPr>
+        <w:t>.</w:t>
+      </w:r>
+    </w:p>
+    <w:p>
+      <w:pPr>
+        <w:spacing w:after="120"/>
+        <w:ind w:left="2160" w:hanging="720"/>
+        <w:jc w:val="both"/>
+        <w:rPr>
+          <w:rFonts w:ascii="Corbel" w:hAnsi="Corbel"/>
+        </w:rPr>
+      </w:pPr>
+      <w:r>
+        <w:rPr>
+          <w:rFonts w:ascii="Corbel" w:hAnsi="Corbel"/>
+        </w:rPr>
+        <w:t>6.1.2</w:t>
+      </w:r>
+      <w:r>
+        <w:rPr>
+          <w:rFonts w:ascii="Corbel" w:hAnsi="Corbel"/>
+        </w:rPr>
+        <w:t>.7</w:t>
+      </w:r>
+      <w:r>
+        <w:rPr>
+          <w:rFonts w:ascii="Corbel" w:hAnsi="Corbel"/>
+        </w:rPr>
+        <w:tab/>
+      </w:r>
+      <w:r>
+        <w:rPr>
+          <w:rFonts w:ascii="Corbel" w:hAnsi="Corbel"/>
+        </w:rPr>
+        <w:t>The Unreal Engine 4.18 game engine software is necessary to develop and use the pack</w:t>
+      </w:r>
+      <w:r>
+        <w:rPr>
+          <w:rFonts w:ascii="Corbel" w:hAnsi="Corbel"/>
+        </w:rPr>
+        <w:t>.</w:t>
+      </w:r>
+    </w:p>
+    <w:p>
+      <w:pPr>
+        <w:spacing w:after="120"/>
+        <w:ind w:left="2160" w:hanging="720"/>
+        <w:jc w:val="both"/>
+        <w:rPr>
+          <w:rFonts w:ascii="Corbel" w:hAnsi="Corbel"/>
+        </w:rPr>
+      </w:pPr>
+      <w:r>
+        <w:rPr>
+          <w:rFonts w:ascii="Corbel" w:hAnsi="Corbel"/>
+        </w:rPr>
+        <w:t>6.1.2</w:t>
+      </w:r>
+      <w:r>
+        <w:rPr>
+          <w:rFonts w:ascii="Corbel" w:hAnsi="Corbel"/>
+        </w:rPr>
+        <w:t>.8</w:t>
+      </w:r>
+      <w:r>
+        <w:rPr>
+          <w:rFonts w:ascii="Corbel" w:hAnsi="Corbel"/>
+        </w:rPr>
+        <w:tab/>
+      </w:r>
+      <w:r>
+        <w:rPr>
+          <w:rFonts w:ascii="Corbel" w:hAnsi="Corbel"/>
+        </w:rPr>
+        <w:t>Microsoft Visual Studio is necessary to develop the pack</w:t>
+      </w:r>
+      <w:r>
+        <w:rPr>
+          <w:rFonts w:ascii="Corbel" w:hAnsi="Corbel"/>
+        </w:rPr>
+        <w:t>.</w:t>
+      </w:r>
+      <w:bookmarkStart w:id="0" w:name="_GoBack"/>
+      <w:bookmarkEnd w:id="0"/>
+    </w:p>
+    <w:p>
+      <w:pPr>
+        <w:spacing w:before="240" w:after="240"/>
+        <w:rPr>
+          <w:rFonts w:ascii="Century Schoolbook" w:hAnsi="Century Schoolbook"/>
+          <w:i/>
+          <w:sz w:val="32"/>
+          <w:szCs w:val="32"/>
+        </w:rPr>
+      </w:pPr>
+      <w:r>
+        <w:rPr>
+          <w:rFonts w:ascii="Century Schoolbook" w:hAnsi="Century Schoolbook"/>
+          <w:i/>
+          <w:sz w:val="32"/>
+          <w:szCs w:val="32"/>
+        </w:rPr>
+        <w:t>6</w:t>
+      </w:r>
+      <w:r>
+        <w:rPr>
+          <w:rFonts w:ascii="Century Schoolbook" w:hAnsi="Century Schoolbook"/>
+          <w:i/>
+          <w:sz w:val="32"/>
+          <w:szCs w:val="32"/>
+        </w:rPr>
+        <w:t>.2</w:t>
+      </w:r>
+      <w:r>
+        <w:rPr>
+          <w:rFonts w:ascii="Century Schoolbook" w:hAnsi="Century Schoolbook"/>
+          <w:i/>
+          <w:sz w:val="32"/>
+          <w:szCs w:val="32"/>
+        </w:rPr>
+        <w:tab/>
+      </w:r>
+      <w:r>
+        <w:rPr>
+          <w:rFonts w:ascii="Century Schoolbook" w:hAnsi="Century Schoolbook"/>
+          <w:i/>
+          <w:sz w:val="32"/>
+          <w:szCs w:val="32"/>
+        </w:rPr>
+        <w:t>Architectural Design</w:t>
+      </w:r>
+    </w:p>
+    <w:p>
+      <w:pPr>
+        <w:spacing w:after="120"/>
+        <w:ind w:left="720"/>
+        <w:jc w:val="both"/>
+        <w:rPr>
+          <w:rFonts w:ascii="Corbel" w:hAnsi="Corbel"/>
+        </w:rPr>
+      </w:pPr>
+      <w:r>
+        <w:rPr>
+          <w:rFonts w:ascii="Corbel" w:hAnsi="Corbel"/>
+        </w:rPr>
+        <w:t>[…]</w:t>
+      </w:r>
+    </w:p>
+    <w:p>
+      <w:pPr>
+        <w:spacing w:after="120"/>
+        <w:ind w:left="1440" w:hanging="720"/>
+        <w:jc w:val="both"/>
+        <w:rPr>
+          <w:rFonts w:ascii="Corbel" w:hAnsi="Corbel"/>
+        </w:rPr>
+      </w:pPr>
+      <w:r>
+        <w:rPr>
+          <w:rFonts w:ascii="Corbel" w:hAnsi="Corbel"/>
+        </w:rPr>
+        <w:t>6.2</w:t>
+      </w:r>
+      <w:r>
+        <w:rPr>
+          <w:rFonts w:ascii="Corbel" w:hAnsi="Corbel"/>
+        </w:rPr>
+        <w:t>.1</w:t>
+      </w:r>
+      <w:r>
+        <w:rPr>
+          <w:rFonts w:ascii="Corbel" w:hAnsi="Corbel"/>
+        </w:rPr>
+        <w:tab/>
+      </w:r>
+      <w:r>
+        <w:rPr>
+          <w:rFonts w:ascii="Corbel" w:hAnsi="Corbel"/>
+        </w:rPr>
+        <w:t>Major Software Components</w:t>
+      </w:r>
+    </w:p>
+    <w:p>
+      <w:pPr>
+        <w:spacing w:after="120"/>
+        <w:ind w:left="1440"/>
+        <w:jc w:val="both"/>
+        <w:rPr>
+          <w:rFonts w:ascii="Corbel" w:hAnsi="Corbel"/>
+        </w:rPr>
+      </w:pPr>
+      <w:r>
+        <w:rPr>
+          <w:rFonts w:ascii="Corbel" w:hAnsi="Corbel"/>
+        </w:rPr>
+        <w:t>[…]</w:t>
+      </w:r>
+    </w:p>
+    <w:p>
+      <w:pPr>
+        <w:spacing w:after="120"/>
+        <w:ind w:left="1440" w:hanging="720"/>
+        <w:jc w:val="both"/>
+        <w:rPr>
+          <w:rFonts w:ascii="Corbel" w:hAnsi="Corbel"/>
+        </w:rPr>
+      </w:pPr>
+      <w:r>
+        <w:rPr>
+          <w:rFonts w:ascii="Corbel" w:hAnsi="Corbel"/>
+        </w:rPr>
+        <w:t>6.2</w:t>
+      </w:r>
+      <w:r>
+        <w:rPr>
+          <w:rFonts w:ascii="Corbel" w:hAnsi="Corbel"/>
+        </w:rPr>
+        <w:t>.2</w:t>
+      </w:r>
+      <w:r>
+        <w:rPr>
+          <w:rFonts w:ascii="Corbel" w:hAnsi="Corbel"/>
+        </w:rPr>
+        <w:tab/>
+      </w:r>
+      <w:r>
+        <w:rPr>
+          <w:rFonts w:ascii="Corbel" w:hAnsi="Corbel"/>
+        </w:rPr>
+        <w:t>Major Software Interactions</w:t>
+      </w:r>
+    </w:p>
+    <w:p>
+      <w:pPr>
+        <w:spacing w:after="120"/>
+        <w:ind w:left="1440"/>
+        <w:jc w:val="both"/>
+        <w:rPr>
+          <w:rFonts w:ascii="Corbel" w:hAnsi="Corbel"/>
+        </w:rPr>
+      </w:pPr>
+      <w:r>
+        <w:rPr>
+          <w:rFonts w:ascii="Corbel" w:hAnsi="Corbel"/>
+        </w:rPr>
+        <w:t>[…]</w:t>
+      </w:r>
+    </w:p>
+    <w:p>
+      <w:pPr>
+        <w:spacing w:after="120"/>
+        <w:ind w:left="1440" w:hanging="720"/>
+        <w:jc w:val="both"/>
+        <w:rPr>
+          <w:rFonts w:ascii="Corbel" w:hAnsi="Corbel"/>
+        </w:rPr>
+      </w:pPr>
+      <w:r>
+        <w:rPr>
+          <w:rFonts w:ascii="Corbel" w:hAnsi="Corbel"/>
+        </w:rPr>
+        <w:t>6.2</w:t>
+      </w:r>
+      <w:r>
+        <w:rPr>
+          <w:rFonts w:ascii="Corbel" w:hAnsi="Corbel"/>
+        </w:rPr>
+        <w:t>.3</w:t>
+      </w:r>
+      <w:r>
+        <w:rPr>
+          <w:rFonts w:ascii="Corbel" w:hAnsi="Corbel"/>
+        </w:rPr>
+        <w:tab/>
+      </w:r>
+      <w:r>
+        <w:rPr>
+          <w:rFonts w:ascii="Corbel" w:hAnsi="Corbel"/>
+        </w:rPr>
+        <w:t>Architectural Design Diagrams</w:t>
+      </w:r>
+    </w:p>
+    <w:p>
+      <w:pPr>
+        <w:spacing w:after="120"/>
+        <w:ind w:left="1440"/>
+        <w:jc w:val="both"/>
+        <w:rPr>
+          <w:rFonts w:ascii="Corbel" w:hAnsi="Corbel"/>
+        </w:rPr>
+      </w:pPr>
+      <w:r>
+        <w:rPr>
+          <w:rFonts w:ascii="Corbel" w:hAnsi="Corbel"/>
+        </w:rPr>
+        <w:t>[…]</w:t>
+      </w:r>
+    </w:p>
+    <w:p>
+      <w:pPr>
+        <w:spacing w:before="240" w:after="240"/>
+        <w:rPr>
+          <w:rFonts w:ascii="Century Schoolbook" w:hAnsi="Century Schoolbook"/>
+          <w:i/>
+          <w:sz w:val="32"/>
+          <w:szCs w:val="32"/>
+        </w:rPr>
+      </w:pPr>
+      <w:r>
+        <w:rPr>
+          <w:rFonts w:ascii="Century Schoolbook" w:hAnsi="Century Schoolbook"/>
+          <w:i/>
+          <w:sz w:val="32"/>
+          <w:szCs w:val="32"/>
+        </w:rPr>
+        <w:t>6</w:t>
+      </w:r>
+      <w:r>
+        <w:rPr>
+          <w:rFonts w:ascii="Century Schoolbook" w:hAnsi="Century Schoolbook"/>
+          <w:i/>
+          <w:sz w:val="32"/>
+          <w:szCs w:val="32"/>
+        </w:rPr>
+        <w:t>.3</w:t>
+      </w:r>
+      <w:r>
+        <w:rPr>
+          <w:rFonts w:ascii="Century Schoolbook" w:hAnsi="Century Schoolbook"/>
+          <w:i/>
+          <w:sz w:val="32"/>
+          <w:szCs w:val="32"/>
+        </w:rPr>
+        <w:tab/>
+      </w:r>
+      <w:r>
+        <w:rPr>
+          <w:rFonts w:ascii="Century Schoolbook" w:hAnsi="Century Schoolbook"/>
+          <w:i/>
+          <w:sz w:val="32"/>
+          <w:szCs w:val="32"/>
+        </w:rPr>
+        <w:t>CSC and CSU Descriptions</w:t>
+      </w:r>
+    </w:p>
+    <w:p>
+      <w:pPr>
+        <w:spacing w:after="120"/>
+        <w:ind w:left="720"/>
+        <w:jc w:val="both"/>
+        <w:rPr>
+          <w:rFonts w:ascii="Corbel" w:hAnsi="Corbel"/>
+        </w:rPr>
+      </w:pPr>
+      <w:r>
+        <w:rPr>
+          <w:rFonts w:ascii="Corbel" w:hAnsi="Corbel"/>
+        </w:rPr>
+        <w:t>[…]</w:t>
+      </w:r>
+    </w:p>
+    <w:p>
+      <w:pPr>
+        <w:spacing w:after="120"/>
+        <w:ind w:left="1440" w:hanging="720"/>
+        <w:jc w:val="both"/>
+        <w:rPr>
+          <w:rFonts w:ascii="Corbel" w:hAnsi="Corbel"/>
+        </w:rPr>
+      </w:pPr>
+      <w:r>
+        <w:rPr>
+          <w:rFonts w:ascii="Corbel" w:hAnsi="Corbel"/>
+        </w:rPr>
+        <w:t>6</w:t>
+      </w:r>
+      <w:r>
+        <w:rPr>
+          <w:rFonts w:ascii="Corbel" w:hAnsi="Corbel"/>
+        </w:rPr>
+        <w:t>.3.1</w:t>
+      </w:r>
+      <w:r>
+        <w:rPr>
+          <w:rFonts w:ascii="Corbel" w:hAnsi="Corbel"/>
+        </w:rPr>
+        <w:tab/>
+      </w:r>
+      <w:r>
+        <w:rPr>
+          <w:rFonts w:ascii="Corbel" w:hAnsi="Corbel"/>
+        </w:rPr>
+        <w:t>Class Descriptions</w:t>
+      </w:r>
+    </w:p>
+    <w:p>
+      <w:pPr>
+        <w:spacing w:after="120"/>
+        <w:ind w:left="2160" w:hanging="720"/>
+        <w:jc w:val="both"/>
+        <w:rPr>
+          <w:rFonts w:ascii="Corbel" w:hAnsi="Corbel"/>
+        </w:rPr>
+      </w:pPr>
+      <w:r>
+        <w:rPr>
+          <w:rFonts w:ascii="Corbel" w:hAnsi="Corbel"/>
+        </w:rPr>
+        <w:t>6</w:t>
+      </w:r>
+      <w:r>
+        <w:rPr>
+          <w:rFonts w:ascii="Corbel" w:hAnsi="Corbel"/>
+        </w:rPr>
+        <w:t>.3.1.1</w:t>
+      </w:r>
+      <w:r>
+        <w:rPr>
+          <w:rFonts w:ascii="Corbel" w:hAnsi="Corbel"/>
+        </w:rPr>
+        <w:tab/>
+      </w:r>
+      <w:r>
+        <w:rPr>
+          <w:rFonts w:ascii="Corbel" w:hAnsi="Corbel"/>
+        </w:rPr>
+        <w:t xml:space="preserve">Class name: </w:t>
+      </w:r>
+      <w:r>
+        <w:rPr>
+          <w:rFonts w:ascii="Corbel" w:hAnsi="Corbel"/>
+        </w:rPr>
+        <w:t>class description</w:t>
+      </w:r>
+      <w:r>
+        <w:rPr>
+          <w:rFonts w:ascii="Corbel" w:hAnsi="Corbel"/>
+        </w:rPr>
+        <w:t xml:space="preserve"> </w:t>
+      </w:r>
+      <w:r>
+        <w:rPr>
+          <w:rFonts w:ascii="Corbel" w:hAnsi="Corbel"/>
+        </w:rPr>
+        <w:t>class description</w:t>
+      </w:r>
+      <w:r>
+        <w:rPr>
+          <w:rFonts w:ascii="Corbel" w:hAnsi="Corbel"/>
+        </w:rPr>
+        <w:t xml:space="preserve"> </w:t>
+      </w:r>
+      <w:r>
+        <w:rPr>
+          <w:rFonts w:ascii="Corbel" w:hAnsi="Corbel"/>
+        </w:rPr>
+        <w:t>class description</w:t>
+      </w:r>
+      <w:r>
+        <w:rPr>
+          <w:rFonts w:ascii="Corbel" w:hAnsi="Corbel"/>
+        </w:rPr>
+        <w:t xml:space="preserve"> </w:t>
+      </w:r>
+      <w:r>
+        <w:rPr>
+          <w:rFonts w:ascii="Corbel" w:hAnsi="Corbel"/>
+        </w:rPr>
+        <w:t>class description</w:t>
+      </w:r>
+      <w:r>
+        <w:rPr>
+          <w:rFonts w:ascii="Corbel" w:hAnsi="Corbel"/>
+        </w:rPr>
+        <w:t xml:space="preserve"> </w:t>
+      </w:r>
+      <w:r>
+        <w:rPr>
+          <w:rFonts w:ascii="Corbel" w:hAnsi="Corbel"/>
+        </w:rPr>
+        <w:t>class description</w:t>
+      </w:r>
+      <w:r>
+        <w:rPr>
+          <w:rFonts w:ascii="Corbel" w:hAnsi="Corbel"/>
+        </w:rPr>
+        <w:t xml:space="preserve"> </w:t>
+      </w:r>
+      <w:r>
+        <w:rPr>
+          <w:rFonts w:ascii="Corbel" w:hAnsi="Corbel"/>
+        </w:rPr>
+        <w:t>class description</w:t>
+      </w:r>
+      <w:r>
+        <w:rPr>
+          <w:rFonts w:ascii="Corbel" w:hAnsi="Corbel"/>
+        </w:rPr>
+        <w:t xml:space="preserve"> </w:t>
+      </w:r>
+      <w:r>
+        <w:rPr>
+          <w:rFonts w:ascii="Corbel" w:hAnsi="Corbel"/>
+        </w:rPr>
+        <w:t>class description</w:t>
+      </w:r>
+      <w:r>
+        <w:rPr>
+          <w:rFonts w:ascii="Corbel" w:hAnsi="Corbel"/>
+        </w:rPr>
+        <w:t>.</w:t>
+      </w:r>
+    </w:p>
+    <w:p>
+      <w:pPr>
+        <w:spacing w:after="120"/>
+        <w:ind w:left="2160" w:hanging="720"/>
+        <w:jc w:val="both"/>
+        <w:rPr>
+          <w:rFonts w:ascii="Corbel" w:hAnsi="Corbel"/>
+        </w:rPr>
+      </w:pPr>
+      <w:r>
+        <w:rPr>
+          <w:rFonts w:ascii="Corbel" w:hAnsi="Corbel"/>
+        </w:rPr>
+        <w:t>6</w:t>
+      </w:r>
+      <w:r>
+        <w:rPr>
+          <w:rFonts w:ascii="Corbel" w:hAnsi="Corbel"/>
+        </w:rPr>
+        <w:t>.3.1.2</w:t>
+      </w:r>
+      <w:r>
+        <w:rPr>
+          <w:rFonts w:ascii="Corbel" w:hAnsi="Corbel"/>
+        </w:rPr>
+        <w:tab/>
+        <w:t>Class name: class description</w:t>
+      </w:r>
+      <w:r>
+        <w:rPr>
+          <w:rFonts w:ascii="Corbel" w:hAnsi="Corbel"/>
+        </w:rPr>
+        <w:t xml:space="preserve"> </w:t>
+      </w:r>
+      <w:r>
+        <w:rPr>
+          <w:rFonts w:ascii="Corbel" w:hAnsi="Corbel"/>
+        </w:rPr>
+        <w:t>class description</w:t>
+      </w:r>
+      <w:r>
+        <w:rPr>
+          <w:rFonts w:ascii="Corbel" w:hAnsi="Corbel"/>
+        </w:rPr>
+        <w:t xml:space="preserve"> </w:t>
+      </w:r>
+      <w:r>
+        <w:rPr>
+          <w:rFonts w:ascii="Corbel" w:hAnsi="Corbel"/>
+        </w:rPr>
+        <w:t>class description</w:t>
+      </w:r>
+      <w:r>
+        <w:rPr>
+          <w:rFonts w:ascii="Corbel" w:hAnsi="Corbel"/>
+        </w:rPr>
+        <w:t xml:space="preserve"> </w:t>
+      </w:r>
+      <w:r>
+        <w:rPr>
+          <w:rFonts w:ascii="Corbel" w:hAnsi="Corbel"/>
+        </w:rPr>
+        <w:t>class description</w:t>
+      </w:r>
+      <w:r>
+        <w:rPr>
+          <w:rFonts w:ascii="Corbel" w:hAnsi="Corbel"/>
+        </w:rPr>
+        <w:t xml:space="preserve"> </w:t>
+      </w:r>
+      <w:r>
+        <w:rPr>
+          <w:rFonts w:ascii="Corbel" w:hAnsi="Corbel"/>
+        </w:rPr>
+        <w:t>class description</w:t>
+      </w:r>
+      <w:r>
+        <w:rPr>
+          <w:rFonts w:ascii="Corbel" w:hAnsi="Corbel"/>
+        </w:rPr>
+        <w:t xml:space="preserve"> </w:t>
+      </w:r>
+      <w:r>
+        <w:rPr>
+          <w:rFonts w:ascii="Corbel" w:hAnsi="Corbel"/>
+        </w:rPr>
+        <w:t>class description</w:t>
+      </w:r>
+      <w:r>
+        <w:rPr>
+          <w:rFonts w:ascii="Corbel" w:hAnsi="Corbel"/>
+        </w:rPr>
+        <w:t xml:space="preserve"> </w:t>
+      </w:r>
+      <w:r>
+        <w:rPr>
+          <w:rFonts w:ascii="Corbel" w:hAnsi="Corbel"/>
+        </w:rPr>
+        <w:t>class description.</w:t>
+      </w:r>
+    </w:p>
+    <w:p>
+      <w:pPr>
+        <w:spacing w:after="120"/>
+        <w:ind w:left="1440" w:hanging="720"/>
+        <w:jc w:val="both"/>
+        <w:rPr>
+          <w:rFonts w:ascii="Corbel" w:hAnsi="Corbel"/>
+        </w:rPr>
+      </w:pPr>
+      <w:r>
+        <w:rPr>
+          <w:rFonts w:ascii="Corbel" w:hAnsi="Corbel"/>
+        </w:rPr>
+        <w:t>6</w:t>
+      </w:r>
+      <w:r>
+        <w:rPr>
+          <w:rFonts w:ascii="Corbel" w:hAnsi="Corbel"/>
+        </w:rPr>
+        <w:t>.3.2</w:t>
+      </w:r>
+      <w:r>
+        <w:rPr>
+          <w:rFonts w:ascii="Corbel" w:hAnsi="Corbel"/>
+        </w:rPr>
+        <w:tab/>
+      </w:r>
+      <w:r>
+        <w:rPr>
+          <w:rFonts w:ascii="Corbel" w:hAnsi="Corbel"/>
+        </w:rPr>
+        <w:t>Detailed Interface</w:t>
+      </w:r>
+      <w:r>
+        <w:rPr>
+          <w:rFonts w:ascii="Corbel" w:hAnsi="Corbel"/>
+        </w:rPr>
+        <w:t xml:space="preserve"> Descriptions</w:t>
+      </w:r>
+    </w:p>
+    <w:p>
+      <w:pPr>
+        <w:spacing w:after="120"/>
+        <w:ind w:left="2160" w:hanging="720"/>
+        <w:jc w:val="both"/>
+        <w:rPr>
+          <w:rFonts w:ascii="Corbel" w:hAnsi="Corbel"/>
+        </w:rPr>
+      </w:pPr>
+      <w:r>
+        <w:rPr>
+          <w:rFonts w:ascii="Corbel" w:hAnsi="Corbel"/>
+        </w:rPr>
+        <w:t>6</w:t>
+      </w:r>
+      <w:r>
+        <w:rPr>
+          <w:rFonts w:ascii="Corbel" w:hAnsi="Corbel"/>
+        </w:rPr>
+        <w:t>.3.2</w:t>
+      </w:r>
+      <w:r>
+        <w:rPr>
+          <w:rFonts w:ascii="Corbel" w:hAnsi="Corbel"/>
+        </w:rPr>
+        <w:t>.1</w:t>
+      </w:r>
+      <w:r>
+        <w:rPr>
+          <w:rFonts w:ascii="Corbel" w:hAnsi="Corbel"/>
+        </w:rPr>
+        <w:tab/>
+      </w:r>
+      <w:r>
+        <w:rPr>
+          <w:rFonts w:ascii="Corbel" w:hAnsi="Corbel"/>
+        </w:rPr>
+        <w:t>Interface</w:t>
+      </w:r>
+      <w:r>
+        <w:rPr>
+          <w:rFonts w:ascii="Corbel" w:hAnsi="Corbel"/>
+        </w:rPr>
+        <w:t xml:space="preserve"> name: class description</w:t>
+      </w:r>
+      <w:r>
+        <w:rPr>
+          <w:rFonts w:ascii="Corbel" w:hAnsi="Corbel"/>
+        </w:rPr>
+        <w:t xml:space="preserve"> </w:t>
+      </w:r>
+      <w:r>
+        <w:rPr>
+          <w:rFonts w:ascii="Corbel" w:hAnsi="Corbel"/>
+        </w:rPr>
+        <w:t>class description</w:t>
+      </w:r>
+      <w:r>
+        <w:rPr>
+          <w:rFonts w:ascii="Corbel" w:hAnsi="Corbel"/>
+        </w:rPr>
+        <w:t xml:space="preserve"> </w:t>
+      </w:r>
+      <w:r>
+        <w:rPr>
+          <w:rFonts w:ascii="Corbel" w:hAnsi="Corbel"/>
+        </w:rPr>
+        <w:t>class description</w:t>
+      </w:r>
+      <w:r>
+        <w:rPr>
+          <w:rFonts w:ascii="Corbel" w:hAnsi="Corbel"/>
+        </w:rPr>
+        <w:t xml:space="preserve"> </w:t>
+      </w:r>
+      <w:r>
+        <w:rPr>
+          <w:rFonts w:ascii="Corbel" w:hAnsi="Corbel"/>
+        </w:rPr>
+        <w:t>class description</w:t>
+      </w:r>
+      <w:r>
+        <w:rPr>
+          <w:rFonts w:ascii="Corbel" w:hAnsi="Corbel"/>
+        </w:rPr>
+        <w:t xml:space="preserve"> </w:t>
+      </w:r>
+      <w:r>
+        <w:rPr>
+          <w:rFonts w:ascii="Corbel" w:hAnsi="Corbel"/>
+        </w:rPr>
+        <w:t>class description</w:t>
+      </w:r>
+      <w:r>
+        <w:rPr>
+          <w:rFonts w:ascii="Corbel" w:hAnsi="Corbel"/>
+        </w:rPr>
+        <w:t xml:space="preserve"> </w:t>
+      </w:r>
+      <w:r>
+        <w:rPr>
+          <w:rFonts w:ascii="Corbel" w:hAnsi="Corbel"/>
+        </w:rPr>
+        <w:t>class description</w:t>
+      </w:r>
+      <w:r>
+        <w:rPr>
+          <w:rFonts w:ascii="Corbel" w:hAnsi="Corbel"/>
+        </w:rPr>
+        <w:t xml:space="preserve"> </w:t>
+      </w:r>
+      <w:r>
+        <w:rPr>
+          <w:rFonts w:ascii="Corbel" w:hAnsi="Corbel"/>
+        </w:rPr>
+        <w:t>class description.</w:t>
+      </w:r>
+    </w:p>
+    <w:p>
+      <w:pPr>
+        <w:spacing w:after="120"/>
+        <w:ind w:left="1440" w:hanging="720"/>
+        <w:jc w:val="both"/>
+        <w:rPr>
+          <w:rFonts w:ascii="Corbel" w:hAnsi="Corbel"/>
+        </w:rPr>
+      </w:pPr>
+      <w:r>
+        <w:rPr>
+          <w:rFonts w:ascii="Corbel" w:hAnsi="Corbel"/>
+        </w:rPr>
+        <w:t>6</w:t>
+      </w:r>
+      <w:r>
+        <w:rPr>
+          <w:rFonts w:ascii="Corbel" w:hAnsi="Corbel"/>
+        </w:rPr>
+        <w:t>.3.3</w:t>
+      </w:r>
+      <w:r>
+        <w:rPr>
+          <w:rFonts w:ascii="Corbel" w:hAnsi="Corbel"/>
+        </w:rPr>
+        <w:tab/>
+        <w:t xml:space="preserve">Detailed </w:t>
+      </w:r>
+      <w:r>
+        <w:rPr>
+          <w:rFonts w:ascii="Corbel" w:hAnsi="Corbel"/>
+        </w:rPr>
+        <w:t>Data Structure</w:t>
+      </w:r>
+      <w:r>
+        <w:rPr>
+          <w:rFonts w:ascii="Corbel" w:hAnsi="Corbel"/>
+        </w:rPr>
+        <w:t xml:space="preserve"> Descriptions</w:t>
+      </w:r>
+    </w:p>
+    <w:p>
+      <w:pPr>
+        <w:spacing w:after="120"/>
+        <w:ind w:left="2160" w:hanging="720"/>
+        <w:jc w:val="both"/>
+        <w:rPr>
+          <w:rFonts w:ascii="Corbel" w:hAnsi="Corbel"/>
+        </w:rPr>
+      </w:pPr>
+      <w:r>
+        <w:rPr>
+          <w:rFonts w:ascii="Corbel" w:hAnsi="Corbel"/>
+        </w:rPr>
+        <w:t>6</w:t>
+      </w:r>
+      <w:r>
+        <w:rPr>
+          <w:rFonts w:ascii="Corbel" w:hAnsi="Corbel"/>
+        </w:rPr>
+        <w:t>.3.3</w:t>
+      </w:r>
+      <w:r>
+        <w:rPr>
+          <w:rFonts w:ascii="Corbel" w:hAnsi="Corbel"/>
+        </w:rPr>
+        <w:t>.1</w:t>
+      </w:r>
+      <w:r>
+        <w:rPr>
+          <w:rFonts w:ascii="Corbel" w:hAnsi="Corbel"/>
+        </w:rPr>
+        <w:tab/>
+      </w:r>
+      <w:r>
+        <w:rPr>
+          <w:rFonts w:ascii="Corbel" w:hAnsi="Corbel"/>
+        </w:rPr>
+        <w:t>Data structure</w:t>
+      </w:r>
+      <w:r>
+        <w:rPr>
+          <w:rFonts w:ascii="Corbel" w:hAnsi="Corbel"/>
+        </w:rPr>
+        <w:t xml:space="preserve"> name: class description</w:t>
+      </w:r>
+      <w:r>
+        <w:rPr>
+          <w:rFonts w:ascii="Corbel" w:hAnsi="Corbel"/>
+        </w:rPr>
+        <w:t xml:space="preserve"> </w:t>
+      </w:r>
+      <w:r>
+        <w:rPr>
+          <w:rFonts w:ascii="Corbel" w:hAnsi="Corbel"/>
+        </w:rPr>
+        <w:t>class description</w:t>
+      </w:r>
+      <w:r>
+        <w:rPr>
+          <w:rFonts w:ascii="Corbel" w:hAnsi="Corbel"/>
+        </w:rPr>
+        <w:t xml:space="preserve"> </w:t>
+      </w:r>
+      <w:r>
+        <w:rPr>
+          <w:rFonts w:ascii="Corbel" w:hAnsi="Corbel"/>
+        </w:rPr>
+        <w:t>class description</w:t>
+      </w:r>
+      <w:r>
+        <w:rPr>
+          <w:rFonts w:ascii="Corbel" w:hAnsi="Corbel"/>
+        </w:rPr>
+        <w:t xml:space="preserve"> </w:t>
+      </w:r>
+      <w:r>
+        <w:rPr>
+          <w:rFonts w:ascii="Corbel" w:hAnsi="Corbel"/>
+        </w:rPr>
+        <w:t>class description</w:t>
+      </w:r>
+      <w:r>
+        <w:rPr>
+          <w:rFonts w:ascii="Corbel" w:hAnsi="Corbel"/>
+        </w:rPr>
+        <w:t xml:space="preserve"> </w:t>
+      </w:r>
+      <w:r>
+        <w:rPr>
+          <w:rFonts w:ascii="Corbel" w:hAnsi="Corbel"/>
+        </w:rPr>
+        <w:t>class description</w:t>
+      </w:r>
+      <w:r>
+        <w:rPr>
+          <w:rFonts w:ascii="Corbel" w:hAnsi="Corbel"/>
+        </w:rPr>
+        <w:t xml:space="preserve"> </w:t>
+      </w:r>
+      <w:r>
+        <w:rPr>
+          <w:rFonts w:ascii="Corbel" w:hAnsi="Corbel"/>
+        </w:rPr>
+        <w:t>class description</w:t>
+      </w:r>
+      <w:r>
+        <w:rPr>
+          <w:rFonts w:ascii="Corbel" w:hAnsi="Corbel"/>
+        </w:rPr>
+        <w:t xml:space="preserve"> </w:t>
+      </w:r>
+      <w:r>
+        <w:rPr>
+          <w:rFonts w:ascii="Corbel" w:hAnsi="Corbel"/>
+        </w:rPr>
+        <w:t>class description.</w:t>
+      </w:r>
+    </w:p>
+    <w:p>
+      <w:pPr>
+        <w:spacing w:after="120"/>
+        <w:ind w:left="1440" w:hanging="720"/>
+        <w:jc w:val="both"/>
+        <w:rPr>
+          <w:rFonts w:ascii="Corbel" w:hAnsi="Corbel"/>
+        </w:rPr>
+      </w:pPr>
+      <w:r>
+        <w:rPr>
+          <w:rFonts w:ascii="Corbel" w:hAnsi="Corbel"/>
+        </w:rPr>
+        <w:t>6</w:t>
+      </w:r>
+      <w:r>
+        <w:rPr>
+          <w:rFonts w:ascii="Corbel" w:hAnsi="Corbel"/>
+        </w:rPr>
+        <w:t>.3.4</w:t>
+      </w:r>
+      <w:r>
+        <w:rPr>
+          <w:rFonts w:ascii="Corbel" w:hAnsi="Corbel"/>
+        </w:rPr>
+        <w:tab/>
+        <w:t xml:space="preserve">Detailed </w:t>
+      </w:r>
+      <w:r>
+        <w:rPr>
+          <w:rFonts w:ascii="Corbel" w:hAnsi="Corbel"/>
+        </w:rPr>
+        <w:t>Design Diagrams</w:t>
+      </w:r>
+    </w:p>
+    <w:p>
+      <w:pPr>
+        <w:spacing w:after="120"/>
+        <w:ind w:left="2160" w:hanging="720"/>
+        <w:jc w:val="both"/>
+        <w:rPr>
+          <w:rFonts w:ascii="Corbel" w:hAnsi="Corbel"/>
+        </w:rPr>
+      </w:pPr>
+      <w:r>
+        <w:rPr>
+          <w:rFonts w:ascii="Corbel" w:hAnsi="Corbel"/>
+        </w:rPr>
+        <w:t>Hand Component Class Diagram:</w:t>
+      </w:r>
+    </w:p>
+    <w:p>
+      <w:pPr>
+        <w:spacing w:after="120"/>
+        <w:ind w:left="2160" w:hanging="720"/>
+        <w:jc w:val="center"/>
+        <w:rPr>
+          <w:rFonts w:ascii="Corbel" w:hAnsi="Corbel"/>
+        </w:rPr>
+      </w:pPr>
+      <w:r>
+        <w:rPr>
+          <w:rFonts w:ascii="Corbel" w:hAnsi="Corbel"/>
+          <w:noProof/>
+        </w:rPr>
+        <w:drawing>
+          <wp:inline distT="0" distB="0" distL="0" distR="0" wp14:anchorId="3FB04C50" wp14:editId="297E6688">
+            <wp:extent cx="1335895" cy="916764"/>
+            <wp:effectExtent l="0" t="0" r="10795" b="0"/>
+            <wp:docPr id="4" name="Picture 4" descr="Diagrams/VRIP%20Class%20Diagram.png"/>
+            <wp:cNvGraphicFramePr>
+              <a:graphicFrameLocks xmlns:a="http://schemas.openxmlformats.org/drawingml/2006/main" noChangeAspect="1"/>
+            </wp:cNvGraphicFramePr>
+            <a:graphic xmlns:a="http://schemas.openxmlformats.org/drawingml/2006/main">
+              <a:graphicData uri="http://schemas.openxmlformats.org/drawingml/2006/picture">
+                <pic:pic xmlns:pic="http://schemas.openxmlformats.org/drawingml/2006/picture">
+                  <pic:nvPicPr>
+                    <pic:cNvPr id="0" name="Picture 1" descr="Diagrams/VRIP%20Class%20Diagram.png"/>
+                    <pic:cNvPicPr>
+                      <a:picLocks noChangeAspect="1" noChangeArrowheads="1"/>
+                    </pic:cNvPicPr>
+                  </pic:nvPicPr>
+                  <pic:blipFill rotWithShape="1">
+                    <a:blip r:embed="rId8">
+                      <a:extLst>
+                        <a:ext uri="{28A0092B-C50C-407E-A947-70E740481C1C}">
+                          <a14:useLocalDpi xmlns:a14="http://schemas.microsoft.com/office/drawing/2010/main" val="0"/>
+                        </a:ext>
+                      </a:extLst>
+                    </a:blip>
+                    <a:srcRect l="79543" r="-468" b="62909"/>
+                    <a:stretch/>
+                  </pic:blipFill>
+                  <pic:spPr bwMode="auto">
+                    <a:xfrm>
+                      <a:off x="0" y="0"/>
+                      <a:ext cx="1345250" cy="923184"/>
+                    </a:xfrm>
+                    <a:prstGeom prst="rect">
+                      <a:avLst/>
+                    </a:prstGeom>
+                    <a:noFill/>
+                    <a:ln>
+                      <a:noFill/>
+                    </a:ln>
+                    <a:extLst>
+                      <a:ext uri="{53640926-AAD7-44D8-BBD7-CCE9431645EC}">
+                        <a14:shadowObscured xmlns:a14="http://schemas.microsoft.com/office/drawing/2010/main"/>
+                      </a:ext>
+                    </a:extLst>
+                  </pic:spPr>
+                </pic:pic>
+              </a:graphicData>
+            </a:graphic>
+          </wp:inline>
+        </w:drawing>
+      </w:r>
+    </w:p>
+    <w:p>
+      <w:pPr>
+        <w:spacing w:after="120"/>
+        <w:ind w:left="2160" w:hanging="720"/>
+        <w:jc w:val="both"/>
+        <w:rPr>
+          <w:rFonts w:ascii="Corbel" w:hAnsi="Corbel"/>
+        </w:rPr>
+      </w:pPr>
+      <w:r>
+        <w:rPr>
+          <w:rFonts w:ascii="Corbel" w:hAnsi="Corbel"/>
+        </w:rPr>
+        <w:t>Interactivity Component</w:t>
+      </w:r>
+      <w:r>
+        <w:rPr>
+          <w:rFonts w:ascii="Corbel" w:hAnsi="Corbel"/>
+        </w:rPr>
+        <w:t xml:space="preserve"> Class</w:t>
+      </w:r>
+      <w:r>
+        <w:rPr>
+          <w:rFonts w:ascii="Corbel" w:hAnsi="Corbel"/>
+        </w:rPr>
+        <w:t>es</w:t>
+      </w:r>
+      <w:r>
+        <w:rPr>
+          <w:rFonts w:ascii="Corbel" w:hAnsi="Corbel"/>
+        </w:rPr>
+        <w:t xml:space="preserve"> Diagram:</w:t>
+      </w:r>
+    </w:p>
+    <w:p>
+      <w:pPr>
+        <w:spacing w:after="120"/>
+        <w:ind w:left="2160" w:hanging="720"/>
+        <w:rPr>
+          <w:rFonts w:ascii="Corbel" w:hAnsi="Corbel"/>
+        </w:rPr>
+      </w:pPr>
+    </w:p>
+    <w:p>
+      <w:pPr>
+        <w:spacing w:after="120"/>
+        <w:ind w:left="2160" w:hanging="720"/>
+        <w:jc w:val="center"/>
+        <w:rPr>
+          <w:rFonts w:ascii="Corbel" w:hAnsi="Corbel"/>
+        </w:rPr>
+      </w:pPr>
+      <w:r>
+        <w:rPr>
+          <w:rFonts w:ascii="Corbel" w:hAnsi="Corbel"/>
+          <w:noProof/>
+        </w:rPr>
+        <w:drawing>
+          <wp:inline distT="0" distB="0" distL="0" distR="0" wp14:anchorId="15BB6A0D" wp14:editId="1C1E3998">
+            <wp:extent cx="5080635" cy="2550086"/>
+            <wp:effectExtent l="0" t="0" r="0" b="0"/>
+            <wp:docPr id="2" name="Picture 2" descr="Diagrams/VRIP%20Class%20Diagram.png"/>
+            <wp:cNvGraphicFramePr>
+              <a:graphicFrameLocks xmlns:a="http://schemas.openxmlformats.org/drawingml/2006/main" noChangeAspect="1"/>
+            </wp:cNvGraphicFramePr>
+            <a:graphic xmlns:a="http://schemas.openxmlformats.org/drawingml/2006/main">
+              <a:graphicData uri="http://schemas.openxmlformats.org/drawingml/2006/picture">
+                <pic:pic xmlns:pic="http://schemas.openxmlformats.org/drawingml/2006/picture">
+                  <pic:nvPicPr>
+                    <pic:cNvPr id="0" name="Picture 1" descr="Diagrams/VRIP%20Class%20Diagram.png"/>
+                    <pic:cNvPicPr>
+                      <a:picLocks noChangeAspect="1" noChangeArrowheads="1"/>
+                    </pic:cNvPicPr>
+                  </pic:nvPicPr>
+                  <pic:blipFill rotWithShape="1">
+                    <a:blip r:embed="rId9">
+                      <a:extLst>
+                        <a:ext uri="{28A0092B-C50C-407E-A947-70E740481C1C}">
+                          <a14:useLocalDpi xmlns:a14="http://schemas.microsoft.com/office/drawing/2010/main" val="0"/>
+                        </a:ext>
+                      </a:extLst>
+                    </a:blip>
+                    <a:srcRect r="22867"/>
+                    <a:stretch/>
+                  </pic:blipFill>
+                  <pic:spPr bwMode="auto">
+                    <a:xfrm>
+                      <a:off x="0" y="0"/>
+                      <a:ext cx="5094844" cy="2557218"/>
+                    </a:xfrm>
+                    <a:prstGeom prst="rect">
+                      <a:avLst/>
+                    </a:prstGeom>
+                    <a:noFill/>
+                    <a:ln>
+                      <a:noFill/>
+                    </a:ln>
+                    <a:extLst>
+                      <a:ext uri="{53640926-AAD7-44D8-BBD7-CCE9431645EC}">
+                        <a14:shadowObscured xmlns:a14="http://schemas.microsoft.com/office/drawing/2010/main"/>
+                      </a:ext>
+                    </a:extLst>
+                  </pic:spPr>
+                </pic:pic>
+              </a:graphicData>
+            </a:graphic>
+          </wp:inline>
+        </w:drawing>
+      </w:r>
+    </w:p>
+    <w:p>
+      <w:pPr>
+        <w:rPr>
+          <w:rFonts w:ascii="Corbel" w:hAnsi="Corbel"/>
+        </w:rPr>
+      </w:pPr>
+      <w:r>
+        <w:rPr>
+          <w:rFonts w:ascii="Corbel" w:hAnsi="Corbel"/>
+        </w:rPr>
+        <w:br w:type="page"/>
+      </w:r>
+    </w:p>
+    <w:p>
+      <w:pPr>
+        <w:spacing w:after="120"/>
+        <w:ind w:left="1440"/>
+        <w:jc w:val="both"/>
+        <w:rPr>
+          <w:rFonts w:ascii="Corbel" w:hAnsi="Corbel"/>
+        </w:rPr>
+      </w:pPr>
+      <w:r>
+        <w:rPr>
+          <w:rFonts w:ascii="Corbel" w:hAnsi="Corbel"/>
+        </w:rPr>
+        <w:t>Button Sequence Diagram:</w:t>
+      </w:r>
+    </w:p>
+    <w:p>
+      <w:pPr>
+        <w:spacing w:after="120"/>
+        <w:ind w:left="1440"/>
+        <w:jc w:val="both"/>
+        <w:rPr>
+          <w:rFonts w:ascii="Corbel" w:hAnsi="Corbel"/>
+        </w:rPr>
+      </w:pPr>
+      <w:r>
+        <w:rPr>
+          <w:rFonts w:ascii="Corbel" w:hAnsi="Corbel"/>
+          <w:noProof/>
+        </w:rPr>
+        <w:drawing>
+          <wp:inline distT="0" distB="0" distL="0" distR="0" wp14:anchorId="2729AC80" wp14:editId="3D38CB94">
+            <wp:extent cx="5194935" cy="7027949"/>
+            <wp:effectExtent l="0" t="0" r="12065" b="0"/>
+            <wp:docPr id="5" name="Picture 5" descr="Diagrams/Button%20Sequence%20Diagram.png"/>
+            <wp:cNvGraphicFramePr>
+              <a:graphicFrameLocks xmlns:a="http://schemas.openxmlformats.org/drawingml/2006/main" noChangeAspect="1"/>
+            </wp:cNvGraphicFramePr>
+            <a:graphic xmlns:a="http://schemas.openxmlformats.org/drawingml/2006/main">
+              <a:graphicData uri="http://schemas.openxmlformats.org/drawingml/2006/picture">
+                <pic:pic xmlns:pic="http://schemas.openxmlformats.org/drawingml/2006/picture">
+                  <pic:nvPicPr>
+                    <pic:cNvPr id="0" name="Picture 2" descr="Diagrams/Button%20Sequence%20Diagram.png"/>
+                    <pic:cNvPicPr>
+                      <a:picLocks noChangeAspect="1" noChangeArrowheads="1"/>
+                    </pic:cNvPicPr>
+                  </pic:nvPicPr>
+                  <pic:blipFill rotWithShape="1">
+                    <a:blip r:embed="rId10">
+                      <a:extLst>
+                        <a:ext uri="{28A0092B-C50C-407E-A947-70E740481C1C}">
+                          <a14:useLocalDpi xmlns:a14="http://schemas.microsoft.com/office/drawing/2010/main" val="0"/>
+                        </a:ext>
+                      </a:extLst>
+                    </a:blip>
+                    <a:srcRect l="3748" t="5870" r="2419"/>
+                    <a:stretch/>
+                  </pic:blipFill>
+                  <pic:spPr bwMode="auto">
+                    <a:xfrm>
+                      <a:off x="0" y="0"/>
+                      <a:ext cx="5205051" cy="7041634"/>
+                    </a:xfrm>
+                    <a:prstGeom prst="rect">
+                      <a:avLst/>
+                    </a:prstGeom>
+                    <a:noFill/>
+                    <a:ln>
+                      <a:noFill/>
+                    </a:ln>
+                    <a:extLst>
+                      <a:ext uri="{53640926-AAD7-44D8-BBD7-CCE9431645EC}">
+                        <a14:shadowObscured xmlns:a14="http://schemas.microsoft.com/office/drawing/2010/main"/>
+                      </a:ext>
+                    </a:extLst>
+                  </pic:spPr>
+                </pic:pic>
+              </a:graphicData>
+            </a:graphic>
+          </wp:inline>
+        </w:drawing>
+      </w:r>
+    </w:p>
+    <w:p>
+      <w:pPr>
+        <w:rPr>
+          <w:rFonts w:ascii="Corbel" w:hAnsi="Corbel"/>
+        </w:rPr>
+      </w:pPr>
+      <w:r>
+        <w:rPr>
+          <w:rFonts w:ascii="Corbel" w:hAnsi="Corbel"/>
+        </w:rPr>
+        <w:br w:type="page"/>
+      </w:r>
+    </w:p>
+    <w:p>
+      <w:pPr>
+        <w:spacing w:after="120"/>
+        <w:ind w:left="1440"/>
+        <w:jc w:val="both"/>
+        <w:rPr>
+          <w:rFonts w:ascii="Corbel" w:hAnsi="Corbel"/>
+        </w:rPr>
+      </w:pPr>
+      <w:r>
+        <w:rPr>
+          <w:rFonts w:ascii="Corbel" w:hAnsi="Corbel"/>
+        </w:rPr>
+        <w:t>Lever Sequence Diagram:</w:t>
+      </w:r>
+    </w:p>
+    <w:p>
+      <w:pPr>
+        <w:spacing w:after="120"/>
+        <w:ind w:left="1440"/>
+        <w:jc w:val="both"/>
+        <w:rPr>
+          <w:rFonts w:ascii="Corbel" w:hAnsi="Corbel"/>
+        </w:rPr>
+      </w:pPr>
+      <w:r>
+        <w:rPr>
+          <w:rFonts w:ascii="Corbel" w:hAnsi="Corbel"/>
+          <w:noProof/>
+        </w:rPr>
+        <w:drawing>
+          <wp:inline distT="0" distB="0" distL="0" distR="0" wp14:anchorId="4517B58C" wp14:editId="3A54C027">
+            <wp:extent cx="4966335" cy="7074524"/>
+            <wp:effectExtent l="0" t="0" r="12065" b="0"/>
+            <wp:docPr id="6" name="Picture 6" descr="Diagrams/Lever%20Sequence%20Diagram.png"/>
+            <wp:cNvGraphicFramePr>
+              <a:graphicFrameLocks xmlns:a="http://schemas.openxmlformats.org/drawingml/2006/main" noChangeAspect="1"/>
+            </wp:cNvGraphicFramePr>
+            <a:graphic xmlns:a="http://schemas.openxmlformats.org/drawingml/2006/main">
+              <a:graphicData uri="http://schemas.openxmlformats.org/drawingml/2006/picture">
+                <pic:pic xmlns:pic="http://schemas.openxmlformats.org/drawingml/2006/picture">
+                  <pic:nvPicPr>
+                    <pic:cNvPr id="0" name="Picture 3" descr="Diagrams/Lever%20Sequence%20Diagram.png"/>
+                    <pic:cNvPicPr>
+                      <a:picLocks noChangeAspect="1" noChangeArrowheads="1"/>
+                    </pic:cNvPicPr>
+                  </pic:nvPicPr>
+                  <pic:blipFill rotWithShape="1">
+                    <a:blip r:embed="rId11">
+                      <a:extLst>
+                        <a:ext uri="{28A0092B-C50C-407E-A947-70E740481C1C}">
+                          <a14:useLocalDpi xmlns:a14="http://schemas.microsoft.com/office/drawing/2010/main" val="0"/>
+                        </a:ext>
+                      </a:extLst>
+                    </a:blip>
+                    <a:srcRect l="3791" t="7270" r="2829"/>
+                    <a:stretch/>
+                  </pic:blipFill>
+                  <pic:spPr bwMode="auto">
+                    <a:xfrm>
+                      <a:off x="0" y="0"/>
+                      <a:ext cx="4971285" cy="7081575"/>
+                    </a:xfrm>
+                    <a:prstGeom prst="rect">
+                      <a:avLst/>
+                    </a:prstGeom>
+                    <a:noFill/>
+                    <a:ln>
+                      <a:noFill/>
+                    </a:ln>
+                    <a:extLst>
+                      <a:ext uri="{53640926-AAD7-44D8-BBD7-CCE9431645EC}">
+                        <a14:shadowObscured xmlns:a14="http://schemas.microsoft.com/office/drawing/2010/main"/>
+                      </a:ext>
+                    </a:extLst>
+                  </pic:spPr>
+                </pic:pic>
+              </a:graphicData>
+            </a:graphic>
+          </wp:inline>
+        </w:drawing>
+      </w:r>
+    </w:p>
+    <w:p>
+      <w:pPr>
+        <w:rPr>
+          <w:rFonts w:ascii="Corbel" w:hAnsi="Corbel"/>
+        </w:rPr>
+      </w:pPr>
+      <w:r>
+        <w:rPr>
+          <w:rFonts w:ascii="Corbel" w:hAnsi="Corbel"/>
+        </w:rPr>
+        <w:br w:type="page"/>
+      </w:r>
+    </w:p>
+    <w:p>
+      <w:pPr>
+        <w:spacing w:after="120"/>
+        <w:ind w:left="1440"/>
+        <w:jc w:val="both"/>
+        <w:rPr>
+          <w:rFonts w:ascii="Corbel" w:hAnsi="Corbel"/>
+        </w:rPr>
+      </w:pPr>
+      <w:r>
+        <w:rPr>
+          <w:rFonts w:ascii="Corbel" w:hAnsi="Corbel"/>
+        </w:rPr>
+        <w:t>Pickup Sequence Diagram:</w:t>
+      </w:r>
+    </w:p>
+    <w:p>
+      <w:pPr>
+        <w:spacing w:after="120"/>
+        <w:ind w:left="1440"/>
+        <w:jc w:val="both"/>
+        <w:rPr>
+          <w:rFonts w:ascii="Corbel" w:hAnsi="Corbel"/>
+        </w:rPr>
+      </w:pPr>
+      <w:r>
+        <w:rPr>
+          <w:rFonts w:ascii="Corbel" w:hAnsi="Corbel"/>
+          <w:noProof/>
+        </w:rPr>
+        <w:drawing>
+          <wp:inline distT="0" distB="0" distL="0" distR="0" wp14:anchorId="76033B26" wp14:editId="226B494C">
+            <wp:extent cx="4966335" cy="7066272"/>
+            <wp:effectExtent l="0" t="0" r="12065" b="0"/>
+            <wp:docPr id="7" name="Picture 7" descr="Diagrams/Pickup%20Sequence%20Diagram.png"/>
+            <wp:cNvGraphicFramePr>
+              <a:graphicFrameLocks xmlns:a="http://schemas.openxmlformats.org/drawingml/2006/main" noChangeAspect="1"/>
+            </wp:cNvGraphicFramePr>
+            <a:graphic xmlns:a="http://schemas.openxmlformats.org/drawingml/2006/main">
+              <a:graphicData uri="http://schemas.openxmlformats.org/drawingml/2006/picture">
+                <pic:pic xmlns:pic="http://schemas.openxmlformats.org/drawingml/2006/picture">
+                  <pic:nvPicPr>
+                    <pic:cNvPr id="0" name="Picture 4" descr="Diagrams/Pickup%20Sequence%20Diagram.png"/>
+                    <pic:cNvPicPr>
+                      <a:picLocks noChangeAspect="1" noChangeArrowheads="1"/>
+                    </pic:cNvPicPr>
+                  </pic:nvPicPr>
+                  <pic:blipFill rotWithShape="1">
+                    <a:blip r:embed="rId12">
+                      <a:extLst>
+                        <a:ext uri="{28A0092B-C50C-407E-A947-70E740481C1C}">
+                          <a14:useLocalDpi xmlns:a14="http://schemas.microsoft.com/office/drawing/2010/main" val="0"/>
+                        </a:ext>
+                      </a:extLst>
+                    </a:blip>
+                    <a:srcRect l="4410" t="7380" r="2501"/>
+                    <a:stretch/>
+                  </pic:blipFill>
+                  <pic:spPr bwMode="auto">
+                    <a:xfrm>
+                      <a:off x="0" y="0"/>
+                      <a:ext cx="4969902" cy="7071347"/>
+                    </a:xfrm>
+                    <a:prstGeom prst="rect">
+                      <a:avLst/>
+                    </a:prstGeom>
+                    <a:noFill/>
+                    <a:ln>
+                      <a:noFill/>
+                    </a:ln>
+                    <a:extLst>
+                      <a:ext uri="{53640926-AAD7-44D8-BBD7-CCE9431645EC}">
+                        <a14:shadowObscured xmlns:a14="http://schemas.microsoft.com/office/drawing/2010/main"/>
+                      </a:ext>
+                    </a:extLst>
+                  </pic:spPr>
+                </pic:pic>
+              </a:graphicData>
+            </a:graphic>
+          </wp:inline>
+        </w:drawing>
+      </w:r>
+    </w:p>
+    <w:p>
+      <w:pPr>
+        <w:rPr>
+          <w:rFonts w:ascii="Corbel" w:hAnsi="Corbel"/>
+        </w:rPr>
+      </w:pPr>
+      <w:r>
+        <w:rPr>
+          <w:rFonts w:ascii="Corbel" w:hAnsi="Corbel"/>
+        </w:rPr>
+        <w:br w:type="page"/>
+      </w:r>
+    </w:p>
+    <w:p>
+      <w:pPr>
+        <w:spacing w:after="120"/>
+        <w:ind w:left="1440"/>
+        <w:jc w:val="both"/>
+        <w:rPr>
+          <w:rFonts w:ascii="Corbel" w:hAnsi="Corbel"/>
+        </w:rPr>
+      </w:pPr>
+      <w:r>
+        <w:rPr>
+          <w:rFonts w:ascii="Corbel" w:hAnsi="Corbel"/>
+        </w:rPr>
+        <w:t>Switch Sequence Diagram:</w:t>
+      </w:r>
+    </w:p>
+    <w:p>
+      <w:pPr>
+        <w:spacing w:after="120"/>
+        <w:ind w:left="1440"/>
+        <w:jc w:val="both"/>
+        <w:rPr>
+          <w:rFonts w:ascii="Corbel" w:hAnsi="Corbel"/>
+        </w:rPr>
+      </w:pPr>
+      <w:r>
+        <w:rPr>
+          <w:rFonts w:ascii="Corbel" w:hAnsi="Corbel"/>
+          <w:noProof/>
+        </w:rPr>
+        <w:drawing>
+          <wp:inline distT="0" distB="0" distL="0" distR="0" wp14:anchorId="76D208EE" wp14:editId="7C1EFE0B">
+            <wp:extent cx="4966335" cy="4340505"/>
+            <wp:effectExtent l="0" t="0" r="12065" b="0"/>
+            <wp:docPr id="8" name="Picture 8" descr="Diagrams/Switch%20Sequence%20Diagram.png"/>
+            <wp:cNvGraphicFramePr>
+              <a:graphicFrameLocks xmlns:a="http://schemas.openxmlformats.org/drawingml/2006/main" noChangeAspect="1"/>
+            </wp:cNvGraphicFramePr>
+            <a:graphic xmlns:a="http://schemas.openxmlformats.org/drawingml/2006/main">
+              <a:graphicData uri="http://schemas.openxmlformats.org/drawingml/2006/picture">
+                <pic:pic xmlns:pic="http://schemas.openxmlformats.org/drawingml/2006/picture">
+                  <pic:nvPicPr>
+                    <pic:cNvPr id="0" name="Picture 5" descr="Diagrams/Switch%20Sequence%20Diagram.png"/>
+                    <pic:cNvPicPr>
+                      <a:picLocks noChangeAspect="1" noChangeArrowheads="1"/>
+                    </pic:cNvPicPr>
+                  </pic:nvPicPr>
+                  <pic:blipFill rotWithShape="1">
+                    <a:blip r:embed="rId13">
+                      <a:extLst>
+                        <a:ext uri="{28A0092B-C50C-407E-A947-70E740481C1C}">
+                          <a14:useLocalDpi xmlns:a14="http://schemas.microsoft.com/office/drawing/2010/main" val="0"/>
+                        </a:ext>
+                      </a:extLst>
+                    </a:blip>
+                    <a:srcRect l="4267" t="11278" r="2424"/>
+                    <a:stretch/>
+                  </pic:blipFill>
+                  <pic:spPr bwMode="auto">
+                    <a:xfrm>
+                      <a:off x="0" y="0"/>
+                      <a:ext cx="4976352" cy="4349260"/>
+                    </a:xfrm>
+                    <a:prstGeom prst="rect">
+                      <a:avLst/>
+                    </a:prstGeom>
+                    <a:noFill/>
+                    <a:ln>
+                      <a:noFill/>
+                    </a:ln>
+                    <a:extLst>
+                      <a:ext uri="{53640926-AAD7-44D8-BBD7-CCE9431645EC}">
+                        <a14:shadowObscured xmlns:a14="http://schemas.microsoft.com/office/drawing/2010/main"/>
+                      </a:ext>
+                    </a:extLst>
+                  </pic:spPr>
+                </pic:pic>
+              </a:graphicData>
+            </a:graphic>
+          </wp:inline>
+        </w:drawing>
+      </w:r>
+    </w:p>
+    <w:p>
+      <w:pPr>
+        <w:rPr>
+          <w:rFonts w:ascii="Corbel" w:hAnsi="Corbel"/>
+        </w:rPr>
+      </w:pPr>
+      <w:r>
+        <w:rPr>
+          <w:rFonts w:ascii="Corbel" w:hAnsi="Corbel"/>
+        </w:rPr>
+        <w:br w:type="page"/>
+      </w:r>
+    </w:p>
+    <w:p>
+      <w:pPr>
+        <w:spacing w:after="120"/>
+        <w:ind w:left="1440"/>
+        <w:jc w:val="both"/>
+        <w:rPr>
+          <w:rFonts w:ascii="Corbel" w:hAnsi="Corbel"/>
+        </w:rPr>
+      </w:pPr>
+      <w:r>
+        <w:rPr>
+          <w:rFonts w:ascii="Corbel" w:hAnsi="Corbel"/>
+        </w:rPr>
+        <w:t>Twist Sequence Diagram:</w:t>
+      </w:r>
+    </w:p>
+    <w:p>
+      <w:pPr>
+        <w:spacing w:after="120"/>
+        <w:ind w:left="1440"/>
+        <w:jc w:val="both"/>
+        <w:rPr>
+          <w:rFonts w:ascii="Corbel" w:hAnsi="Corbel"/>
+        </w:rPr>
+      </w:pPr>
+      <w:r>
+        <w:rPr>
+          <w:rFonts w:ascii="Corbel" w:hAnsi="Corbel"/>
+          <w:noProof/>
+        </w:rPr>
+        <w:drawing>
+          <wp:inline distT="0" distB="0" distL="0" distR="0" wp14:anchorId="511138BB" wp14:editId="3075FA0F">
+            <wp:extent cx="5028372" cy="6940890"/>
+            <wp:effectExtent l="0" t="0" r="1270" b="0"/>
+            <wp:docPr id="9" name="Picture 9" descr="Diagrams/Twist%20Sequence%20Diagram.png"/>
+            <wp:cNvGraphicFramePr>
+              <a:graphicFrameLocks xmlns:a="http://schemas.openxmlformats.org/drawingml/2006/main" noChangeAspect="1"/>
+            </wp:cNvGraphicFramePr>
+            <a:graphic xmlns:a="http://schemas.openxmlformats.org/drawingml/2006/main">
+              <a:graphicData uri="http://schemas.openxmlformats.org/drawingml/2006/picture">
+                <pic:pic xmlns:pic="http://schemas.openxmlformats.org/drawingml/2006/picture">
+                  <pic:nvPicPr>
+                    <pic:cNvPr id="0" name="Picture 6" descr="Diagrams/Twist%20Sequence%20Diagram.png"/>
+                    <pic:cNvPicPr>
+                      <a:picLocks noChangeAspect="1" noChangeArrowheads="1"/>
+                    </pic:cNvPicPr>
+                  </pic:nvPicPr>
+                  <pic:blipFill rotWithShape="1">
+                    <a:blip r:embed="rId14">
+                      <a:extLst>
+                        <a:ext uri="{28A0092B-C50C-407E-A947-70E740481C1C}">
+                          <a14:useLocalDpi xmlns:a14="http://schemas.microsoft.com/office/drawing/2010/main" val="0"/>
+                        </a:ext>
+                      </a:extLst>
+                    </a:blip>
+                    <a:srcRect l="3919" t="7498" r="2500" b="1637"/>
+                    <a:stretch/>
+                  </pic:blipFill>
+                  <pic:spPr bwMode="auto">
+                    <a:xfrm>
+                      <a:off x="0" y="0"/>
+                      <a:ext cx="5032025" cy="6945933"/>
+                    </a:xfrm>
+                    <a:prstGeom prst="rect">
+                      <a:avLst/>
+                    </a:prstGeom>
+                    <a:noFill/>
+                    <a:ln>
+                      <a:noFill/>
+                    </a:ln>
+                    <a:extLst>
+                      <a:ext uri="{53640926-AAD7-44D8-BBD7-CCE9431645EC}">
+                        <a14:shadowObscured xmlns:a14="http://schemas.microsoft.com/office/drawing/2010/main"/>
+                      </a:ext>
+                    </a:extLst>
+                  </pic:spPr>
+                </pic:pic>
+              </a:graphicData>
+            </a:graphic>
+          </wp:inline>
+        </w:drawing>
+      </w:r>
     </w:p>
     <w:sectPr>
-      <w:headerReference w:type="default" r:id="rId8"/>
+      <w:headerReference w:type="default" r:id="rId15"/>
       <w:type w:val="continuous"/>
       <w:pgSz w:w="12240" w:h="15840"/>
       <w:pgMar w:top="1440" w:right="1440" w:bottom="1440" w:left="1440" w:header="720" w:footer="720" w:gutter="0"/>

</xml_diff>

<commit_message>
Project status report #3
</commit_message>
<xml_diff>
--- a/documents/SDF.docx
+++ b/documents/SDF.docx
@@ -700,34 +700,7 @@
           <w:sz w:val="32"/>
           <w:szCs w:val="32"/>
         </w:rPr>
-        <w:t>March</w:t>
-      </w:r>
-      <w:r>
-        <w:rPr>
-          <w:rFonts w:ascii="Century Schoolbook" w:hAnsi="Century Schoolbook"/>
-          <w:i/>
-          <w:sz w:val="32"/>
-          <w:szCs w:val="32"/>
-        </w:rPr>
-        <w:t xml:space="preserve"> 1</w:t>
-      </w:r>
-      <w:r>
-        <w:rPr>
-          <w:rFonts w:ascii="Century Schoolbook" w:hAnsi="Century Schoolbook"/>
-          <w:i/>
-          <w:sz w:val="32"/>
-          <w:szCs w:val="32"/>
-        </w:rPr>
-        <w:t>8</w:t>
-      </w:r>
-      <w:r>
-        <w:rPr>
-          <w:rFonts w:ascii="Century Schoolbook" w:hAnsi="Century Schoolbook"/>
-          <w:i/>
-          <w:sz w:val="32"/>
-          <w:szCs w:val="32"/>
-        </w:rPr>
-        <w:t>, 2018</w:t>
+        <w:t>March 18, 2018</w:t>
       </w:r>
     </w:p>
     <w:p>
@@ -924,6 +897,213 @@
           <w:rFonts w:ascii="Corbel" w:hAnsi="Corbel"/>
         </w:rPr>
         <w:t>Severe lack of time to dedicate to this endeavor due to job-hunting.</w:t>
+      </w:r>
+    </w:p>
+    <w:p>
+      <w:pPr>
+        <w:rPr>
+          <w:rFonts w:ascii="Century Schoolbook" w:hAnsi="Century Schoolbook"/>
+          <w:i/>
+          <w:sz w:val="32"/>
+          <w:szCs w:val="32"/>
+        </w:rPr>
+      </w:pPr>
+    </w:p>
+    <w:p>
+      <w:pPr>
+        <w:rPr>
+          <w:rFonts w:ascii="Century Schoolbook" w:hAnsi="Century Schoolbook"/>
+          <w:i/>
+          <w:sz w:val="32"/>
+          <w:szCs w:val="32"/>
+        </w:rPr>
+      </w:pPr>
+      <w:r>
+        <w:rPr>
+          <w:rFonts w:ascii="Century Schoolbook" w:hAnsi="Century Schoolbook"/>
+          <w:i/>
+          <w:sz w:val="32"/>
+          <w:szCs w:val="32"/>
+        </w:rPr>
+        <w:t>April 2</w:t>
+      </w:r>
+      <w:r>
+        <w:rPr>
+          <w:rFonts w:ascii="Century Schoolbook" w:hAnsi="Century Schoolbook"/>
+          <w:i/>
+          <w:sz w:val="32"/>
+          <w:szCs w:val="32"/>
+        </w:rPr>
+        <w:t>, 2018</w:t>
+      </w:r>
+    </w:p>
+    <w:p>
+      <w:pPr>
+        <w:rPr>
+          <w:rFonts w:ascii="Palatino Linotype" w:hAnsi="Palatino Linotype"/>
+        </w:rPr>
+      </w:pPr>
+    </w:p>
+    <w:p>
+      <w:pPr>
+        <w:ind w:left="720"/>
+        <w:rPr>
+          <w:rFonts w:ascii="Corbel" w:hAnsi="Corbel"/>
+        </w:rPr>
+      </w:pPr>
+      <w:r>
+        <w:rPr>
+          <w:rFonts w:ascii="Corbel" w:hAnsi="Corbel"/>
+        </w:rPr>
+        <w:t>Accomplishments since last report:</w:t>
+      </w:r>
+    </w:p>
+    <w:p>
+      <w:pPr>
+        <w:pStyle w:val="ListParagraph"/>
+        <w:numPr>
+          <w:ilvl w:val="0"/>
+          <w:numId w:val="1"/>
+        </w:numPr>
+        <w:ind w:left="1080"/>
+        <w:rPr>
+          <w:rFonts w:ascii="Corbel" w:hAnsi="Corbel"/>
+        </w:rPr>
+      </w:pPr>
+      <w:r>
+        <w:rPr>
+          <w:rFonts w:ascii="Corbel" w:hAnsi="Corbel"/>
+        </w:rPr>
+        <w:t>C++ proved to be too difficult to get a handle on in the allotted time, so I am porting my work over to the quicker UE4 Blueprints system. This is basically C++ code, but with visual coding (using nodes, connections, and a UI).</w:t>
+      </w:r>
+    </w:p>
+    <w:p>
+      <w:pPr>
+        <w:pStyle w:val="ListParagraph"/>
+        <w:numPr>
+          <w:ilvl w:val="0"/>
+          <w:numId w:val="1"/>
+        </w:numPr>
+        <w:ind w:left="1080"/>
+        <w:rPr>
+          <w:rFonts w:ascii="Corbel" w:hAnsi="Corbel"/>
+        </w:rPr>
+      </w:pPr>
+      <w:r>
+        <w:rPr>
+          <w:rFonts w:ascii="Corbel" w:hAnsi="Corbel"/>
+        </w:rPr>
+        <w:t>Figured out a major flaw with my system: making all of my classes be components. Making them be actors (that contain other components themselves) has alleviated several confusing problems.</w:t>
+      </w:r>
+    </w:p>
+    <w:p>
+      <w:pPr>
+        <w:pStyle w:val="ListParagraph"/>
+        <w:numPr>
+          <w:ilvl w:val="0"/>
+          <w:numId w:val="1"/>
+        </w:numPr>
+        <w:ind w:left="1080"/>
+        <w:rPr>
+          <w:rFonts w:ascii="Corbel" w:hAnsi="Corbel"/>
+        </w:rPr>
+      </w:pPr>
+      <w:r>
+        <w:rPr>
+          <w:rFonts w:ascii="Corbel" w:hAnsi="Corbel"/>
+        </w:rPr>
+        <w:t>Re-stubbed all the classes in Blueprints, implemented a few methods.</w:t>
+      </w:r>
+    </w:p>
+    <w:p>
+      <w:pPr>
+        <w:ind w:left="720"/>
+        <w:rPr>
+          <w:rFonts w:ascii="Corbel" w:hAnsi="Corbel"/>
+        </w:rPr>
+      </w:pPr>
+      <w:r>
+        <w:rPr>
+          <w:rFonts w:ascii="Corbel" w:hAnsi="Corbel"/>
+        </w:rPr>
+        <w:t>Scheduled tasks to be done by next report:</w:t>
+      </w:r>
+    </w:p>
+    <w:p>
+      <w:pPr>
+        <w:pStyle w:val="ListParagraph"/>
+        <w:numPr>
+          <w:ilvl w:val="0"/>
+          <w:numId w:val="1"/>
+        </w:numPr>
+        <w:ind w:left="1080"/>
+        <w:rPr>
+          <w:rFonts w:ascii="Corbel" w:hAnsi="Corbel"/>
+        </w:rPr>
+      </w:pPr>
+      <w:r>
+        <w:rPr>
+          <w:rFonts w:ascii="Corbel" w:hAnsi="Corbel"/>
+        </w:rPr>
+        <w:t>Get as far as possible with the Pickup actor. I have already prototyped a version of this before, so it should be faster than the other interaction types.</w:t>
+      </w:r>
+    </w:p>
+    <w:p>
+      <w:pPr>
+        <w:pStyle w:val="ListParagraph"/>
+        <w:numPr>
+          <w:ilvl w:val="0"/>
+          <w:numId w:val="1"/>
+        </w:numPr>
+        <w:ind w:left="1080"/>
+        <w:rPr>
+          <w:rFonts w:ascii="Corbel" w:hAnsi="Corbel"/>
+        </w:rPr>
+      </w:pPr>
+      <w:r>
+        <w:rPr>
+          <w:rFonts w:ascii="Corbel" w:hAnsi="Corbel"/>
+        </w:rPr>
+        <w:t>Create test objects to play-test system with.</w:t>
+      </w:r>
+    </w:p>
+    <w:p>
+      <w:pPr>
+        <w:ind w:left="720"/>
+        <w:rPr>
+          <w:rFonts w:ascii="Corbel" w:hAnsi="Corbel"/>
+        </w:rPr>
+      </w:pPr>
+      <w:r>
+        <w:rPr>
+          <w:rFonts w:ascii="Corbel" w:hAnsi="Corbel"/>
+        </w:rPr>
+        <w:t>Noteworthy risks, concerns, or problems:</w:t>
+      </w:r>
+    </w:p>
+    <w:p>
+      <w:pPr>
+        <w:pStyle w:val="ListParagraph"/>
+        <w:numPr>
+          <w:ilvl w:val="0"/>
+          <w:numId w:val="1"/>
+        </w:numPr>
+        <w:ind w:left="1080"/>
+        <w:rPr>
+          <w:rFonts w:ascii="Corbel" w:hAnsi="Corbel"/>
+        </w:rPr>
+      </w:pPr>
+      <w:r>
+        <w:rPr>
+          <w:rFonts w:ascii="Corbel" w:hAnsi="Corbel"/>
+        </w:rPr>
+        <w:t>Could not resolve issues with loading geometry in C++. Debugged for hours, but could not ascertain a way to dynamically load geometry without crashing the editor. However, was able to accomplish this with Blueprints in around 10 minutes</w:t>
+      </w:r>
+      <w:r>
+        <w:rPr>
+          <w:rFonts w:ascii="Corbel" w:hAnsi="Corbel"/>
+        </w:rPr>
+        <w:t>!</w:t>
       </w:r>
       <w:bookmarkStart w:id="0" w:name="_GoBack"/>
       <w:bookmarkEnd w:id="0"/>
@@ -8327,7 +8507,21 @@
         <w:rPr>
           <w:rFonts w:ascii="Corbel" w:hAnsi="Corbel"/>
         </w:rPr>
-        <w:t xml:space="preserve">The HandComponent gets the </w:t>
+        <w:t xml:space="preserve">The </w:t>
+      </w:r>
+      <w:proofErr w:type="spellStart"/>
+      <w:r>
+        <w:rPr>
+          <w:rFonts w:ascii="Corbel" w:hAnsi="Corbel"/>
+        </w:rPr>
+        <w:t>HandComponent</w:t>
+      </w:r>
+      <w:proofErr w:type="spellEnd"/>
+      <w:r>
+        <w:rPr>
+          <w:rFonts w:ascii="Corbel" w:hAnsi="Corbel"/>
+        </w:rPr>
+        <w:t xml:space="preserve"> gets the </w:t>
       </w:r>
       <w:proofErr w:type="spellStart"/>
       <w:r>

</xml_diff>